<commit_message>
Actualización casos de prueba con resultados de las pruebas ejecutadas desde Selenium IDE. (Revisar CP_002_P y CP_002_N)
</commit_message>
<xml_diff>
--- a/documents/Pruebas/Documentación Casos de Prueba.docx
+++ b/documents/Pruebas/Documentación Casos de Prueba.docx
@@ -478,6 +478,54 @@
     </w:p>
     <w:p>
       <w:pPr>
+        <w:pStyle w:val="BodyText"/>
+        <w:jc w:val="both"/>
+        <w:rPr>
+          <w:rFonts w:ascii="Arial" w:hAnsi="Arial" w:cs="Arial"/>
+          <w:lang w:val="es-CO"/>
+        </w:rPr>
+      </w:pPr>
+      <w:r>
+        <w:rPr>
+          <w:rFonts w:ascii="Arial" w:hAnsi="Arial" w:cs="Arial"/>
+          <w:lang w:val="es-CO"/>
+        </w:rPr>
+        <w:t>Descarga</w:t>
+      </w:r>
+      <w:r>
+        <w:rPr>
+          <w:rFonts w:ascii="Arial" w:hAnsi="Arial" w:cs="Arial"/>
+          <w:lang w:val="es-CO"/>
+        </w:rPr>
+        <w:t xml:space="preserve"> add-on de Firefox Selenium IDE</w:t>
+      </w:r>
+      <w:r>
+        <w:rPr>
+          <w:rFonts w:ascii="Arial" w:hAnsi="Arial" w:cs="Arial"/>
+          <w:lang w:val="es-CO"/>
+        </w:rPr>
+        <w:t xml:space="preserve">: </w:t>
+      </w:r>
+      <w:hyperlink r:id="rId8" w:history="1">
+        <w:r>
+          <w:rPr>
+            <w:rStyle w:val="Hyperlink"/>
+            <w:rFonts w:ascii="Arial" w:hAnsi="Arial" w:cs="Arial"/>
+            <w:lang w:val="es-CO"/>
+          </w:rPr>
+          <w:t>http://www.seleniumhq.org/download/</w:t>
+        </w:r>
+      </w:hyperlink>
+      <w:r>
+        <w:rPr>
+          <w:rFonts w:ascii="Arial" w:hAnsi="Arial" w:cs="Arial"/>
+          <w:lang w:val="es-CO"/>
+        </w:rPr>
+        <w:t xml:space="preserve"> </w:t>
+      </w:r>
+    </w:p>
+    <w:p>
+      <w:pPr>
         <w:pStyle w:val="Heading1"/>
       </w:pPr>
       <w:r>
@@ -511,6 +559,31 @@
     </w:p>
     <w:p>
       <w:pPr>
+        <w:pStyle w:val="BodyText"/>
+        <w:jc w:val="both"/>
+        <w:rPr>
+          <w:rFonts w:ascii="Arial" w:hAnsi="Arial" w:cs="Arial"/>
+          <w:lang w:val="es-CO"/>
+        </w:rPr>
+      </w:pPr>
+      <w:r>
+        <w:rPr>
+          <w:rFonts w:ascii="Arial" w:hAnsi="Arial" w:cs="Arial"/>
+          <w:b/>
+          <w:lang w:val="es-CO"/>
+        </w:rPr>
+        <w:t>Nota:</w:t>
+      </w:r>
+      <w:r>
+        <w:rPr>
+          <w:rFonts w:ascii="Arial" w:hAnsi="Arial" w:cs="Arial"/>
+          <w:lang w:val="es-CO"/>
+        </w:rPr>
+        <w:t xml:space="preserve"> Las pruebas para este módulo se automatizaron haciendo uso del usuario “Usuario1”, por lo cual se requiere que las pruebas se corran sin un usuario con este nombre de usuario registrado en el sistema.</w:t>
+      </w:r>
+    </w:p>
+    <w:p>
+      <w:pPr>
         <w:pStyle w:val="Heading3"/>
       </w:pPr>
       <w:r>
@@ -526,7 +599,6 @@
         <w:t>Registrar un usuario</w:t>
       </w:r>
     </w:p>
-    <w:p/>
     <w:tbl>
       <w:tblPr>
         <w:tblW w:w="0" w:type="auto"/>
@@ -665,13 +737,7 @@
               <w:rPr>
                 <w:lang w:val="es-CO"/>
               </w:rPr>
-              <w:t xml:space="preserve"> </w:t>
-            </w:r>
-            <w:r>
-              <w:rPr>
-                <w:lang w:val="es-CO"/>
-              </w:rPr>
-              <w:t>Sistema Tienda</w:t>
+              <w:t xml:space="preserve"> Sistema Tienda</w:t>
             </w:r>
           </w:p>
         </w:tc>
@@ -863,20 +929,12 @@
               </w:rPr>
               <w:t xml:space="preserve"> </w:t>
             </w:r>
-            <w:bookmarkStart w:id="0" w:name="_GoBack"/>
-            <w:r>
-              <w:rPr>
-                <w:lang w:val="es-CO"/>
-              </w:rPr>
-              <w:t>Febrero 21</w:t>
-            </w:r>
-            <w:r>
-              <w:rPr>
-                <w:lang w:val="es-CO"/>
-              </w:rPr>
-              <w:t xml:space="preserve"> de 2015</w:t>
-            </w:r>
-            <w:bookmarkEnd w:id="0"/>
+            <w:r>
+              <w:rPr>
+                <w:lang w:val="es-CO"/>
+              </w:rPr>
+              <w:t>Febrero 21 de 2015</w:t>
+            </w:r>
           </w:p>
         </w:tc>
       </w:tr>
@@ -1587,6 +1645,7 @@
                 <w:caps/>
                 <w:lang w:val="es-CO"/>
               </w:rPr>
+              <w:lastRenderedPageBreak/>
               <w:t>4</w:t>
             </w:r>
           </w:p>
@@ -1678,7 +1737,6 @@
                 <w:caps/>
                 <w:lang w:val="es-CO"/>
               </w:rPr>
-              <w:lastRenderedPageBreak/>
               <w:t>5</w:t>
             </w:r>
           </w:p>
@@ -1797,440 +1855,18 @@
               <w:snapToGrid w:val="0"/>
               <w:jc w:val="center"/>
               <w:rPr>
-                <w:lang w:val="es-CO"/>
-              </w:rPr>
-            </w:pPr>
-            <w:r>
-              <w:rPr>
                 <w:b/>
                 <w:caps/>
                 <w:lang w:val="es-CO"/>
               </w:rPr>
+            </w:pPr>
+            <w:r>
+              <w:rPr>
+                <w:b/>
+                <w:caps/>
+                <w:lang w:val="es-CO"/>
+              </w:rPr>
               <w:t>6</w:t>
-            </w:r>
-          </w:p>
-        </w:tc>
-        <w:tc>
-          <w:tcPr>
-            <w:tcW w:w="3172" w:type="dxa"/>
-            <w:shd w:val="clear" w:color="auto" w:fill="FFFFFF"/>
-          </w:tcPr>
-          <w:p>
-            <w:pPr>
-              <w:pStyle w:val="table"/>
-              <w:snapToGrid w:val="0"/>
-              <w:jc w:val="both"/>
-              <w:rPr>
-                <w:lang w:val="es-CO"/>
-              </w:rPr>
-            </w:pPr>
-            <w:r>
-              <w:rPr>
-                <w:lang w:val="es-CO"/>
-              </w:rPr>
-              <w:t xml:space="preserve">Dar clic en </w:t>
-            </w:r>
-            <w:r>
-              <w:rPr>
-                <w:lang w:val="es-CO"/>
-              </w:rPr>
-              <w:t xml:space="preserve">el </w:t>
-            </w:r>
-            <w:r>
-              <w:rPr>
-                <w:lang w:val="es-CO"/>
-              </w:rPr>
-              <w:t xml:space="preserve">botón de </w:t>
-            </w:r>
-            <w:r>
-              <w:rPr>
-                <w:lang w:val="es-CO"/>
-              </w:rPr>
-              <w:t>“Home”.</w:t>
-            </w:r>
-          </w:p>
-        </w:tc>
-        <w:tc>
-          <w:tcPr>
-            <w:tcW w:w="2977" w:type="dxa"/>
-            <w:shd w:val="clear" w:color="auto" w:fill="FFFFFF"/>
-          </w:tcPr>
-          <w:p>
-            <w:pPr>
-              <w:pStyle w:val="table"/>
-              <w:snapToGrid w:val="0"/>
-              <w:jc w:val="both"/>
-              <w:rPr>
-                <w:lang w:val="es-CO"/>
-              </w:rPr>
-            </w:pPr>
-            <w:r>
-              <w:rPr>
-                <w:lang w:val="es-CO"/>
-              </w:rPr>
-              <w:t>Cont</w:t>
-            </w:r>
-            <w:r>
-              <w:rPr>
-                <w:lang w:val="es-CO"/>
-              </w:rPr>
-              <w:t>inuar a la pantalla principal del sistema</w:t>
-            </w:r>
-            <w:r>
-              <w:rPr>
-                <w:lang w:val="es-CO"/>
-              </w:rPr>
-              <w:t>.</w:t>
-            </w:r>
-          </w:p>
-        </w:tc>
-        <w:tc>
-          <w:tcPr>
-            <w:tcW w:w="1843" w:type="dxa"/>
-            <w:shd w:val="clear" w:color="auto" w:fill="FFFFFF"/>
-          </w:tcPr>
-          <w:p>
-            <w:pPr>
-              <w:pStyle w:val="table"/>
-              <w:snapToGrid w:val="0"/>
-              <w:rPr>
-                <w:lang w:val="es-CO"/>
-              </w:rPr>
-            </w:pPr>
-            <w:r>
-              <w:rPr>
-                <w:lang w:val="es-CO"/>
-              </w:rPr>
-              <w:t>Aprobado</w:t>
-            </w:r>
-          </w:p>
-        </w:tc>
-      </w:tr>
-      <w:tr>
-        <w:tc>
-          <w:tcPr>
-            <w:tcW w:w="697" w:type="dxa"/>
-            <w:shd w:val="clear" w:color="auto" w:fill="FFFFFF"/>
-          </w:tcPr>
-          <w:p>
-            <w:pPr>
-              <w:pStyle w:val="table"/>
-              <w:snapToGrid w:val="0"/>
-              <w:jc w:val="center"/>
-              <w:rPr>
-                <w:lang w:val="es-CO"/>
-              </w:rPr>
-            </w:pPr>
-            <w:r>
-              <w:rPr>
-                <w:b/>
-                <w:caps/>
-                <w:lang w:val="es-CO"/>
-              </w:rPr>
-              <w:t>7</w:t>
-            </w:r>
-          </w:p>
-        </w:tc>
-        <w:tc>
-          <w:tcPr>
-            <w:tcW w:w="3172" w:type="dxa"/>
-            <w:shd w:val="clear" w:color="auto" w:fill="FFFFFF"/>
-          </w:tcPr>
-          <w:p>
-            <w:pPr>
-              <w:pStyle w:val="table"/>
-              <w:snapToGrid w:val="0"/>
-              <w:jc w:val="both"/>
-              <w:rPr>
-                <w:lang w:val="es-CO"/>
-              </w:rPr>
-            </w:pPr>
-            <w:r>
-              <w:rPr>
-                <w:lang w:val="es-CO"/>
-              </w:rPr>
-              <w:t xml:space="preserve">Dar clic en </w:t>
-            </w:r>
-            <w:r>
-              <w:rPr>
-                <w:lang w:val="es-CO"/>
-              </w:rPr>
-              <w:t xml:space="preserve">la opción </w:t>
-            </w:r>
-            <w:r>
-              <w:rPr>
-                <w:lang w:val="es-CO"/>
-              </w:rPr>
-              <w:t>“</w:t>
-            </w:r>
-            <w:r>
-              <w:rPr>
-                <w:lang w:val="es-CO"/>
-              </w:rPr>
-              <w:t>login a la tienda</w:t>
-            </w:r>
-            <w:r>
-              <w:rPr>
-                <w:lang w:val="es-CO"/>
-              </w:rPr>
-              <w:t>”</w:t>
-            </w:r>
-            <w:r>
-              <w:rPr>
-                <w:lang w:val="es-CO"/>
-              </w:rPr>
-              <w:t xml:space="preserve"> una vez más</w:t>
-            </w:r>
-            <w:r>
-              <w:rPr>
-                <w:lang w:val="es-CO"/>
-              </w:rPr>
-              <w:t>.</w:t>
-            </w:r>
-          </w:p>
-        </w:tc>
-        <w:tc>
-          <w:tcPr>
-            <w:tcW w:w="2977" w:type="dxa"/>
-            <w:shd w:val="clear" w:color="auto" w:fill="FFFFFF"/>
-          </w:tcPr>
-          <w:p>
-            <w:pPr>
-              <w:pStyle w:val="table"/>
-              <w:snapToGrid w:val="0"/>
-              <w:jc w:val="both"/>
-              <w:rPr>
-                <w:lang w:val="es-CO"/>
-              </w:rPr>
-            </w:pPr>
-            <w:r>
-              <w:rPr>
-                <w:lang w:val="es-CO"/>
-              </w:rPr>
-              <w:t>El sistema presenta la pantalla de acceso al sistema.</w:t>
-            </w:r>
-          </w:p>
-        </w:tc>
-        <w:tc>
-          <w:tcPr>
-            <w:tcW w:w="1843" w:type="dxa"/>
-            <w:shd w:val="clear" w:color="auto" w:fill="FFFFFF"/>
-          </w:tcPr>
-          <w:p>
-            <w:pPr>
-              <w:pStyle w:val="table"/>
-              <w:snapToGrid w:val="0"/>
-              <w:rPr>
-                <w:lang w:val="es-CO"/>
-              </w:rPr>
-            </w:pPr>
-            <w:r>
-              <w:rPr>
-                <w:lang w:val="es-CO"/>
-              </w:rPr>
-              <w:t>Aprobado</w:t>
-            </w:r>
-          </w:p>
-        </w:tc>
-      </w:tr>
-      <w:tr>
-        <w:tc>
-          <w:tcPr>
-            <w:tcW w:w="697" w:type="dxa"/>
-            <w:shd w:val="clear" w:color="auto" w:fill="FFFFFF"/>
-          </w:tcPr>
-          <w:p>
-            <w:pPr>
-              <w:pStyle w:val="table"/>
-              <w:snapToGrid w:val="0"/>
-              <w:jc w:val="center"/>
-              <w:rPr>
-                <w:b/>
-                <w:caps/>
-                <w:lang w:val="es-CO"/>
-              </w:rPr>
-            </w:pPr>
-            <w:r>
-              <w:rPr>
-                <w:b/>
-                <w:caps/>
-                <w:lang w:val="es-CO"/>
-              </w:rPr>
-              <w:t>8</w:t>
-            </w:r>
-          </w:p>
-        </w:tc>
-        <w:tc>
-          <w:tcPr>
-            <w:tcW w:w="3172" w:type="dxa"/>
-            <w:shd w:val="clear" w:color="auto" w:fill="FFFFFF"/>
-          </w:tcPr>
-          <w:p>
-            <w:pPr>
-              <w:pStyle w:val="table"/>
-              <w:snapToGrid w:val="0"/>
-              <w:jc w:val="both"/>
-              <w:rPr>
-                <w:lang w:val="es-CO"/>
-              </w:rPr>
-            </w:pPr>
-            <w:r>
-              <w:rPr>
-                <w:lang w:val="es-CO"/>
-              </w:rPr>
-              <w:t>Ingresar usuario y contraseña registrados en los pasos anteriores.</w:t>
-            </w:r>
-          </w:p>
-        </w:tc>
-        <w:tc>
-          <w:tcPr>
-            <w:tcW w:w="2977" w:type="dxa"/>
-            <w:shd w:val="clear" w:color="auto" w:fill="FFFFFF"/>
-          </w:tcPr>
-          <w:p>
-            <w:pPr>
-              <w:pStyle w:val="table"/>
-              <w:snapToGrid w:val="0"/>
-              <w:jc w:val="both"/>
-              <w:rPr>
-                <w:lang w:val="es-CO"/>
-              </w:rPr>
-            </w:pPr>
-          </w:p>
-        </w:tc>
-        <w:tc>
-          <w:tcPr>
-            <w:tcW w:w="1843" w:type="dxa"/>
-            <w:shd w:val="clear" w:color="auto" w:fill="FFFFFF"/>
-          </w:tcPr>
-          <w:p>
-            <w:pPr>
-              <w:pStyle w:val="table"/>
-              <w:snapToGrid w:val="0"/>
-              <w:rPr>
-                <w:lang w:val="es-CO"/>
-              </w:rPr>
-            </w:pPr>
-          </w:p>
-        </w:tc>
-      </w:tr>
-      <w:tr>
-        <w:tc>
-          <w:tcPr>
-            <w:tcW w:w="697" w:type="dxa"/>
-            <w:shd w:val="clear" w:color="auto" w:fill="FFFFFF"/>
-          </w:tcPr>
-          <w:p>
-            <w:pPr>
-              <w:pStyle w:val="table"/>
-              <w:snapToGrid w:val="0"/>
-              <w:jc w:val="center"/>
-              <w:rPr>
-                <w:b/>
-                <w:caps/>
-                <w:lang w:val="es-CO"/>
-              </w:rPr>
-            </w:pPr>
-            <w:r>
-              <w:rPr>
-                <w:b/>
-                <w:caps/>
-                <w:lang w:val="es-CO"/>
-              </w:rPr>
-              <w:t>9</w:t>
-            </w:r>
-          </w:p>
-        </w:tc>
-        <w:tc>
-          <w:tcPr>
-            <w:tcW w:w="3172" w:type="dxa"/>
-            <w:shd w:val="clear" w:color="auto" w:fill="FFFFFF"/>
-          </w:tcPr>
-          <w:p>
-            <w:pPr>
-              <w:pStyle w:val="table"/>
-              <w:snapToGrid w:val="0"/>
-              <w:jc w:val="both"/>
-              <w:rPr>
-                <w:lang w:val="es-CO"/>
-              </w:rPr>
-            </w:pPr>
-            <w:r>
-              <w:rPr>
-                <w:lang w:val="es-CO"/>
-              </w:rPr>
-              <w:t>Dar clic en botón “Conectar”.</w:t>
-            </w:r>
-          </w:p>
-        </w:tc>
-        <w:tc>
-          <w:tcPr>
-            <w:tcW w:w="2977" w:type="dxa"/>
-            <w:shd w:val="clear" w:color="auto" w:fill="FFFFFF"/>
-          </w:tcPr>
-          <w:p>
-            <w:pPr>
-              <w:pStyle w:val="table"/>
-              <w:snapToGrid w:val="0"/>
-              <w:jc w:val="both"/>
-              <w:rPr>
-                <w:lang w:val="es-CO"/>
-              </w:rPr>
-            </w:pPr>
-            <w:r>
-              <w:rPr>
-                <w:lang w:val="es-CO"/>
-              </w:rPr>
-              <w:t>El sistema presenta una pantalla dando bienvenida al usuario por su nombre de usuario y presenta la opción de “logout”.</w:t>
-            </w:r>
-          </w:p>
-        </w:tc>
-        <w:tc>
-          <w:tcPr>
-            <w:tcW w:w="1843" w:type="dxa"/>
-            <w:shd w:val="clear" w:color="auto" w:fill="FFFFFF"/>
-          </w:tcPr>
-          <w:p>
-            <w:pPr>
-              <w:pStyle w:val="table"/>
-              <w:snapToGrid w:val="0"/>
-              <w:rPr>
-                <w:lang w:val="es-CO"/>
-              </w:rPr>
-            </w:pPr>
-            <w:r>
-              <w:rPr>
-                <w:lang w:val="es-CO"/>
-              </w:rPr>
-              <w:t>Aprobado</w:t>
-            </w:r>
-          </w:p>
-        </w:tc>
-      </w:tr>
-      <w:tr>
-        <w:tc>
-          <w:tcPr>
-            <w:tcW w:w="697" w:type="dxa"/>
-            <w:shd w:val="clear" w:color="auto" w:fill="FFFFFF"/>
-          </w:tcPr>
-          <w:p>
-            <w:pPr>
-              <w:pStyle w:val="table"/>
-              <w:snapToGrid w:val="0"/>
-              <w:jc w:val="center"/>
-              <w:rPr>
-                <w:b/>
-                <w:caps/>
-                <w:lang w:val="es-CO"/>
-              </w:rPr>
-            </w:pPr>
-            <w:r>
-              <w:rPr>
-                <w:b/>
-                <w:caps/>
-                <w:lang w:val="es-CO"/>
-              </w:rPr>
-              <w:t>10</w:t>
             </w:r>
           </w:p>
         </w:tc>
@@ -2461,10 +2097,7 @@
         <w:pStyle w:val="Heading3"/>
       </w:pPr>
       <w:r>
-        <w:t>CP_001_N</w:t>
-      </w:r>
-      <w:r>
-        <w:t xml:space="preserve"> – Registrar un usuario</w:t>
+        <w:t>CP_001_N – Registrar un usuario</w:t>
       </w:r>
     </w:p>
     <w:tbl>
@@ -2516,13 +2149,7 @@
               <w:rPr>
                 <w:lang w:val="es-CO"/>
               </w:rPr>
-              <w:t xml:space="preserve"> </w:t>
-            </w:r>
-            <w:r>
-              <w:rPr>
-                <w:lang w:val="es-CO"/>
-              </w:rPr>
-              <w:t>CP_001_N</w:t>
+              <w:t xml:space="preserve"> CP_001_N</w:t>
             </w:r>
           </w:p>
         </w:tc>
@@ -2555,13 +2182,13 @@
               <w:rPr>
                 <w:lang w:val="es-CO"/>
               </w:rPr>
-              <w:t xml:space="preserve"> 2.1.1. </w:t>
-            </w:r>
-            <w:r>
-              <w:rPr>
-                <w:lang w:val="es-CO"/>
-              </w:rPr>
-              <w:t>CP_001_N</w:t>
+              <w:t xml:space="preserve"> 2.1.2</w:t>
+            </w:r>
+            <w:r>
+              <w:rPr>
+                <w:lang w:val="es-CO"/>
+              </w:rPr>
+              <w:t>. CP_001_N</w:t>
             </w:r>
             <w:r>
               <w:rPr>
@@ -2835,25 +2462,7 @@
               <w:rPr>
                 <w:lang w:val="es-CO"/>
               </w:rPr>
-              <w:t xml:space="preserve"> El usuario </w:t>
-            </w:r>
-            <w:r>
-              <w:rPr>
-                <w:lang w:val="es-CO"/>
-              </w:rPr>
-              <w:t>intenta</w:t>
-            </w:r>
-            <w:r>
-              <w:rPr>
-                <w:lang w:val="es-CO"/>
-              </w:rPr>
-              <w:t xml:space="preserve"> crear un usuario </w:t>
-            </w:r>
-            <w:r>
-              <w:rPr>
-                <w:lang w:val="es-CO"/>
-              </w:rPr>
-              <w:t>fallidamente al usar un nombre de usuario ya existente.</w:t>
+              <w:t xml:space="preserve"> El usuario intenta crear un usuario fallidamente al usar un nombre de usuario ya existente.</w:t>
             </w:r>
           </w:p>
         </w:tc>
@@ -2887,13 +2496,7 @@
               <w:rPr>
                 <w:lang w:val="es-CO"/>
               </w:rPr>
-              <w:t xml:space="preserve"> El registro del nuevo usuario </w:t>
-            </w:r>
-            <w:r>
-              <w:rPr>
-                <w:lang w:val="es-CO"/>
-              </w:rPr>
-              <w:t>falla.</w:t>
+              <w:t xml:space="preserve"> El registro del nuevo usuario falla.</w:t>
             </w:r>
           </w:p>
         </w:tc>
@@ -2983,13 +2586,7 @@
               <w:rPr>
                 <w:lang w:val="es-CO"/>
               </w:rPr>
-              <w:t xml:space="preserve">El usuario </w:t>
-            </w:r>
-            <w:r>
-              <w:rPr>
-                <w:lang w:val="es-CO"/>
-              </w:rPr>
-              <w:t>a registrar ya existe en el sistema.</w:t>
+              <w:t>El usuario a registrar ya existe en el sistema.</w:t>
             </w:r>
           </w:p>
         </w:tc>
@@ -3523,32 +3120,7 @@
               <w:rPr>
                 <w:lang w:val="es-CO"/>
               </w:rPr>
-              <w:t xml:space="preserve">Ingresar </w:t>
-            </w:r>
-            <w:r>
-              <w:rPr>
-                <w:lang w:val="es-CO"/>
-              </w:rPr>
-              <w:t>un nombre de usuario ya existente y llenar</w:t>
-            </w:r>
-            <w:r>
-              <w:rPr>
-                <w:lang w:val="es-CO"/>
-              </w:rPr>
-              <w:t xml:space="preserve"> los </w:t>
-            </w:r>
-            <w:r>
-              <w:rPr>
-                <w:lang w:val="es-CO"/>
-              </w:rPr>
-              <w:t xml:space="preserve">demás </w:t>
-            </w:r>
-            <w:r>
-              <w:rPr>
-                <w:lang w:val="es-CO"/>
-              </w:rPr>
-              <w:lastRenderedPageBreak/>
-              <w:t xml:space="preserve">campos del formulario presentado. </w:t>
+              <w:t xml:space="preserve">Ingresar un nombre de usuario ya existente y llenar los demás campos del formulario presentado. </w:t>
             </w:r>
           </w:p>
         </w:tc>
@@ -3605,7 +3177,6 @@
                 <w:caps/>
                 <w:lang w:val="es-CO"/>
               </w:rPr>
-              <w:lastRenderedPageBreak/>
               <w:t>5</w:t>
             </w:r>
           </w:p>
@@ -3650,19 +3221,7 @@
               <w:rPr>
                 <w:lang w:val="es-CO"/>
               </w:rPr>
-              <w:t xml:space="preserve">El sistema muestra mensaje de </w:t>
-            </w:r>
-            <w:r>
-              <w:rPr>
-                <w:lang w:val="es-CO"/>
-              </w:rPr>
-              <w:t>de error por el nombre de usuario ingresado</w:t>
-            </w:r>
-            <w:r>
-              <w:rPr>
-                <w:lang w:val="es-CO"/>
-              </w:rPr>
-              <w:t xml:space="preserve">. </w:t>
+              <w:t xml:space="preserve">El sistema muestra mensaje de de error por el nombre de usuario ingresado. </w:t>
             </w:r>
           </w:p>
         </w:tc>
@@ -3700,398 +3259,18 @@
               <w:snapToGrid w:val="0"/>
               <w:jc w:val="center"/>
               <w:rPr>
-                <w:lang w:val="es-CO"/>
-              </w:rPr>
-            </w:pPr>
-            <w:r>
-              <w:rPr>
                 <w:b/>
                 <w:caps/>
                 <w:lang w:val="es-CO"/>
               </w:rPr>
+            </w:pPr>
+            <w:r>
+              <w:rPr>
+                <w:b/>
+                <w:caps/>
+                <w:lang w:val="es-CO"/>
+              </w:rPr>
               <w:t>6</w:t>
-            </w:r>
-          </w:p>
-        </w:tc>
-        <w:tc>
-          <w:tcPr>
-            <w:tcW w:w="3172" w:type="dxa"/>
-            <w:shd w:val="clear" w:color="auto" w:fill="FFFFFF"/>
-          </w:tcPr>
-          <w:p>
-            <w:pPr>
-              <w:pStyle w:val="table"/>
-              <w:snapToGrid w:val="0"/>
-              <w:jc w:val="both"/>
-              <w:rPr>
-                <w:lang w:val="es-CO"/>
-              </w:rPr>
-            </w:pPr>
-            <w:r>
-              <w:rPr>
-                <w:lang w:val="es-CO"/>
-              </w:rPr>
-              <w:t>Dar clic en el botón de “Home”.</w:t>
-            </w:r>
-          </w:p>
-        </w:tc>
-        <w:tc>
-          <w:tcPr>
-            <w:tcW w:w="2977" w:type="dxa"/>
-            <w:shd w:val="clear" w:color="auto" w:fill="FFFFFF"/>
-          </w:tcPr>
-          <w:p>
-            <w:pPr>
-              <w:pStyle w:val="table"/>
-              <w:snapToGrid w:val="0"/>
-              <w:jc w:val="both"/>
-              <w:rPr>
-                <w:lang w:val="es-CO"/>
-              </w:rPr>
-            </w:pPr>
-            <w:r>
-              <w:rPr>
-                <w:lang w:val="es-CO"/>
-              </w:rPr>
-              <w:t>Continuar a la pantalla principal del sistema.</w:t>
-            </w:r>
-          </w:p>
-        </w:tc>
-        <w:tc>
-          <w:tcPr>
-            <w:tcW w:w="1843" w:type="dxa"/>
-            <w:shd w:val="clear" w:color="auto" w:fill="FFFFFF"/>
-          </w:tcPr>
-          <w:p>
-            <w:pPr>
-              <w:pStyle w:val="table"/>
-              <w:snapToGrid w:val="0"/>
-              <w:rPr>
-                <w:lang w:val="es-CO"/>
-              </w:rPr>
-            </w:pPr>
-            <w:r>
-              <w:rPr>
-                <w:lang w:val="es-CO"/>
-              </w:rPr>
-              <w:t>Aprobado</w:t>
-            </w:r>
-          </w:p>
-        </w:tc>
-      </w:tr>
-      <w:tr>
-        <w:tc>
-          <w:tcPr>
-            <w:tcW w:w="697" w:type="dxa"/>
-            <w:shd w:val="clear" w:color="auto" w:fill="FFFFFF"/>
-          </w:tcPr>
-          <w:p>
-            <w:pPr>
-              <w:pStyle w:val="table"/>
-              <w:snapToGrid w:val="0"/>
-              <w:jc w:val="center"/>
-              <w:rPr>
-                <w:lang w:val="es-CO"/>
-              </w:rPr>
-            </w:pPr>
-            <w:r>
-              <w:rPr>
-                <w:b/>
-                <w:caps/>
-                <w:lang w:val="es-CO"/>
-              </w:rPr>
-              <w:t>7</w:t>
-            </w:r>
-          </w:p>
-        </w:tc>
-        <w:tc>
-          <w:tcPr>
-            <w:tcW w:w="3172" w:type="dxa"/>
-            <w:shd w:val="clear" w:color="auto" w:fill="FFFFFF"/>
-          </w:tcPr>
-          <w:p>
-            <w:pPr>
-              <w:pStyle w:val="table"/>
-              <w:snapToGrid w:val="0"/>
-              <w:jc w:val="both"/>
-              <w:rPr>
-                <w:lang w:val="es-CO"/>
-              </w:rPr>
-            </w:pPr>
-            <w:r>
-              <w:rPr>
-                <w:lang w:val="es-CO"/>
-              </w:rPr>
-              <w:t>Dar clic en la opción “</w:t>
-            </w:r>
-            <w:r>
-              <w:rPr>
-                <w:lang w:val="es-CO"/>
-              </w:rPr>
-              <w:t>login a la tienda</w:t>
-            </w:r>
-            <w:r>
-              <w:rPr>
-                <w:lang w:val="es-CO"/>
-              </w:rPr>
-              <w:t>” una vez más.</w:t>
-            </w:r>
-          </w:p>
-        </w:tc>
-        <w:tc>
-          <w:tcPr>
-            <w:tcW w:w="2977" w:type="dxa"/>
-            <w:shd w:val="clear" w:color="auto" w:fill="FFFFFF"/>
-          </w:tcPr>
-          <w:p>
-            <w:pPr>
-              <w:pStyle w:val="table"/>
-              <w:snapToGrid w:val="0"/>
-              <w:jc w:val="both"/>
-              <w:rPr>
-                <w:lang w:val="es-CO"/>
-              </w:rPr>
-            </w:pPr>
-            <w:r>
-              <w:rPr>
-                <w:lang w:val="es-CO"/>
-              </w:rPr>
-              <w:t>El sistema presenta la pantalla de acceso al sistema.</w:t>
-            </w:r>
-          </w:p>
-        </w:tc>
-        <w:tc>
-          <w:tcPr>
-            <w:tcW w:w="1843" w:type="dxa"/>
-            <w:shd w:val="clear" w:color="auto" w:fill="FFFFFF"/>
-          </w:tcPr>
-          <w:p>
-            <w:pPr>
-              <w:pStyle w:val="table"/>
-              <w:snapToGrid w:val="0"/>
-              <w:rPr>
-                <w:lang w:val="es-CO"/>
-              </w:rPr>
-            </w:pPr>
-            <w:r>
-              <w:rPr>
-                <w:lang w:val="es-CO"/>
-              </w:rPr>
-              <w:t>Aprobado</w:t>
-            </w:r>
-          </w:p>
-        </w:tc>
-      </w:tr>
-      <w:tr>
-        <w:tc>
-          <w:tcPr>
-            <w:tcW w:w="697" w:type="dxa"/>
-            <w:shd w:val="clear" w:color="auto" w:fill="FFFFFF"/>
-          </w:tcPr>
-          <w:p>
-            <w:pPr>
-              <w:pStyle w:val="table"/>
-              <w:snapToGrid w:val="0"/>
-              <w:jc w:val="center"/>
-              <w:rPr>
-                <w:b/>
-                <w:caps/>
-                <w:lang w:val="es-CO"/>
-              </w:rPr>
-            </w:pPr>
-            <w:r>
-              <w:rPr>
-                <w:b/>
-                <w:caps/>
-                <w:lang w:val="es-CO"/>
-              </w:rPr>
-              <w:t>8</w:t>
-            </w:r>
-          </w:p>
-        </w:tc>
-        <w:tc>
-          <w:tcPr>
-            <w:tcW w:w="3172" w:type="dxa"/>
-            <w:shd w:val="clear" w:color="auto" w:fill="FFFFFF"/>
-          </w:tcPr>
-          <w:p>
-            <w:pPr>
-              <w:pStyle w:val="table"/>
-              <w:snapToGrid w:val="0"/>
-              <w:jc w:val="both"/>
-              <w:rPr>
-                <w:lang w:val="es-CO"/>
-              </w:rPr>
-            </w:pPr>
-            <w:r>
-              <w:rPr>
-                <w:lang w:val="es-CO"/>
-              </w:rPr>
-              <w:t xml:space="preserve">Ingresar usuario y contraseña </w:t>
-            </w:r>
-            <w:r>
-              <w:rPr>
-                <w:lang w:val="es-CO"/>
-              </w:rPr>
-              <w:t>ingresados</w:t>
-            </w:r>
-            <w:r>
-              <w:rPr>
-                <w:lang w:val="es-CO"/>
-              </w:rPr>
-              <w:t xml:space="preserve"> en los pasos anteriores.</w:t>
-            </w:r>
-          </w:p>
-        </w:tc>
-        <w:tc>
-          <w:tcPr>
-            <w:tcW w:w="2977" w:type="dxa"/>
-            <w:shd w:val="clear" w:color="auto" w:fill="FFFFFF"/>
-          </w:tcPr>
-          <w:p>
-            <w:pPr>
-              <w:pStyle w:val="table"/>
-              <w:snapToGrid w:val="0"/>
-              <w:jc w:val="both"/>
-              <w:rPr>
-                <w:lang w:val="es-CO"/>
-              </w:rPr>
-            </w:pPr>
-          </w:p>
-        </w:tc>
-        <w:tc>
-          <w:tcPr>
-            <w:tcW w:w="1843" w:type="dxa"/>
-            <w:shd w:val="clear" w:color="auto" w:fill="FFFFFF"/>
-          </w:tcPr>
-          <w:p>
-            <w:pPr>
-              <w:pStyle w:val="table"/>
-              <w:snapToGrid w:val="0"/>
-              <w:rPr>
-                <w:lang w:val="es-CO"/>
-              </w:rPr>
-            </w:pPr>
-          </w:p>
-        </w:tc>
-      </w:tr>
-      <w:tr>
-        <w:tc>
-          <w:tcPr>
-            <w:tcW w:w="697" w:type="dxa"/>
-            <w:shd w:val="clear" w:color="auto" w:fill="FFFFFF"/>
-          </w:tcPr>
-          <w:p>
-            <w:pPr>
-              <w:pStyle w:val="table"/>
-              <w:snapToGrid w:val="0"/>
-              <w:jc w:val="center"/>
-              <w:rPr>
-                <w:b/>
-                <w:caps/>
-                <w:lang w:val="es-CO"/>
-              </w:rPr>
-            </w:pPr>
-            <w:r>
-              <w:rPr>
-                <w:b/>
-                <w:caps/>
-                <w:lang w:val="es-CO"/>
-              </w:rPr>
-              <w:t>9</w:t>
-            </w:r>
-          </w:p>
-        </w:tc>
-        <w:tc>
-          <w:tcPr>
-            <w:tcW w:w="3172" w:type="dxa"/>
-            <w:shd w:val="clear" w:color="auto" w:fill="FFFFFF"/>
-          </w:tcPr>
-          <w:p>
-            <w:pPr>
-              <w:pStyle w:val="table"/>
-              <w:snapToGrid w:val="0"/>
-              <w:jc w:val="both"/>
-              <w:rPr>
-                <w:lang w:val="es-CO"/>
-              </w:rPr>
-            </w:pPr>
-            <w:r>
-              <w:rPr>
-                <w:lang w:val="es-CO"/>
-              </w:rPr>
-              <w:t>Dar clic en botón “Conectar”.</w:t>
-            </w:r>
-          </w:p>
-        </w:tc>
-        <w:tc>
-          <w:tcPr>
-            <w:tcW w:w="2977" w:type="dxa"/>
-            <w:shd w:val="clear" w:color="auto" w:fill="FFFFFF"/>
-          </w:tcPr>
-          <w:p>
-            <w:pPr>
-              <w:pStyle w:val="table"/>
-              <w:snapToGrid w:val="0"/>
-              <w:jc w:val="both"/>
-              <w:rPr>
-                <w:lang w:val="es-CO"/>
-              </w:rPr>
-            </w:pPr>
-            <w:r>
-              <w:rPr>
-                <w:lang w:val="es-CO"/>
-              </w:rPr>
-              <w:t xml:space="preserve">El sistema presenta </w:t>
-            </w:r>
-            <w:r>
-              <w:rPr>
-                <w:lang w:val="es-CO"/>
-              </w:rPr>
-              <w:t>error.</w:t>
-            </w:r>
-          </w:p>
-        </w:tc>
-        <w:tc>
-          <w:tcPr>
-            <w:tcW w:w="1843" w:type="dxa"/>
-            <w:shd w:val="clear" w:color="auto" w:fill="FFFFFF"/>
-          </w:tcPr>
-          <w:p>
-            <w:pPr>
-              <w:pStyle w:val="table"/>
-              <w:snapToGrid w:val="0"/>
-              <w:rPr>
-                <w:lang w:val="es-CO"/>
-              </w:rPr>
-            </w:pPr>
-          </w:p>
-        </w:tc>
-      </w:tr>
-      <w:tr>
-        <w:tc>
-          <w:tcPr>
-            <w:tcW w:w="697" w:type="dxa"/>
-            <w:shd w:val="clear" w:color="auto" w:fill="FFFFFF"/>
-          </w:tcPr>
-          <w:p>
-            <w:pPr>
-              <w:pStyle w:val="table"/>
-              <w:snapToGrid w:val="0"/>
-              <w:jc w:val="center"/>
-              <w:rPr>
-                <w:b/>
-                <w:caps/>
-                <w:lang w:val="es-CO"/>
-              </w:rPr>
-            </w:pPr>
-            <w:r>
-              <w:rPr>
-                <w:b/>
-                <w:caps/>
-                <w:lang w:val="es-CO"/>
-              </w:rPr>
-              <w:t>10</w:t>
             </w:r>
           </w:p>
         </w:tc>
@@ -4229,19 +3408,13 @@
               <w:rPr>
                 <w:lang w:val="es-CO"/>
               </w:rPr>
-              <w:t xml:space="preserve">1. El usuario </w:t>
-            </w:r>
-            <w:r>
-              <w:rPr>
-                <w:lang w:val="es-CO"/>
-              </w:rPr>
-              <w:t>no se guarda</w:t>
-            </w:r>
-            <w:r>
-              <w:rPr>
-                <w:lang w:val="es-CO"/>
-              </w:rPr>
-              <w:t xml:space="preserve"> en el sistema.</w:t>
+              <w:t xml:space="preserve">1. </w:t>
+            </w:r>
+            <w:r>
+              <w:rPr>
+                <w:lang w:val="es-CO"/>
+              </w:rPr>
+              <w:t>No se crea una segunda cuenta de usuario con el mismo nombre de usuario.</w:t>
             </w:r>
           </w:p>
         </w:tc>
@@ -4292,39 +3465,7 @@
           </w:p>
         </w:tc>
       </w:tr>
-      <w:tr>
-        <w:tc>
-          <w:tcPr>
-            <w:tcW w:w="8696" w:type="dxa"/>
-            <w:tcBorders>
-              <w:top w:val="single" w:sz="6" w:space="0" w:color="000000"/>
-              <w:left w:val="single" w:sz="6" w:space="0" w:color="000000"/>
-              <w:bottom w:val="single" w:sz="6" w:space="0" w:color="000000"/>
-              <w:right w:val="single" w:sz="6" w:space="0" w:color="000000"/>
-            </w:tcBorders>
-            <w:shd w:val="clear" w:color="auto" w:fill="auto"/>
-          </w:tcPr>
-          <w:p>
-            <w:pPr>
-              <w:pStyle w:val="table"/>
-              <w:snapToGrid w:val="0"/>
-              <w:rPr>
-                <w:lang w:val="es-CO"/>
-              </w:rPr>
-            </w:pPr>
-          </w:p>
-        </w:tc>
-      </w:tr>
     </w:tbl>
-    <w:p>
-      <w:pPr>
-        <w:pStyle w:val="Heading3"/>
-        <w:numPr>
-          <w:ilvl w:val="0"/>
-          <w:numId w:val="0"/>
-        </w:numPr>
-      </w:pPr>
-    </w:p>
     <w:p>
       <w:pPr>
         <w:pStyle w:val="Heading3"/>
@@ -4670,6 +3811,18 @@
               </w:rPr>
               <w:t xml:space="preserve"> </w:t>
             </w:r>
+            <w:r>
+              <w:rPr>
+                <w:lang w:val="es-CO"/>
+              </w:rPr>
+              <w:t>Febrero 22</w:t>
+            </w:r>
+            <w:r>
+              <w:rPr>
+                <w:lang w:val="es-CO"/>
+              </w:rPr>
+              <w:t xml:space="preserve"> de 2015</w:t>
+            </w:r>
           </w:p>
         </w:tc>
       </w:tr>
@@ -4708,13 +3861,7 @@
               <w:rPr>
                 <w:lang w:val="es-CO"/>
               </w:rPr>
-              <w:t xml:space="preserve"> El usuario puede </w:t>
-            </w:r>
-            <w:r>
-              <w:rPr>
-                <w:lang w:val="es-CO"/>
-              </w:rPr>
-              <w:t>registrarse en la aplicación usando nombre de usuario y una contraseña, la autenticación debe igualmente identificar el rol del usuario. (Vendedor/ Administrador)</w:t>
+              <w:t xml:space="preserve"> El usuario puede registrarse en la aplicación usando nombre de usuario y una contraseña, la autenticación debe igualmente identificar el rol del usuario. (Vendedor/ Administrador)</w:t>
             </w:r>
           </w:p>
         </w:tc>
@@ -4748,13 +3895,7 @@
               <w:rPr>
                 <w:lang w:val="es-CO"/>
               </w:rPr>
-              <w:t xml:space="preserve"> El </w:t>
-            </w:r>
-            <w:r>
-              <w:rPr>
-                <w:lang w:val="es-CO"/>
-              </w:rPr>
-              <w:t>usuario logra autenticarse en el sistema y accede a funciones propias de su rol.</w:t>
+              <w:t xml:space="preserve"> El usuario logra autenticarse en el sistema y accede a funciones propias de su rol.</w:t>
             </w:r>
           </w:p>
         </w:tc>
@@ -4844,13 +3985,7 @@
               <w:rPr>
                 <w:lang w:val="es-CO"/>
               </w:rPr>
-              <w:t>El usuario dispone de una cuenta e</w:t>
-            </w:r>
-            <w:r>
-              <w:rPr>
-                <w:lang w:val="es-CO"/>
-              </w:rPr>
-              <w:t>n el sistema con rol V</w:t>
+              <w:t>El usuario dispone de una cuenta en el sistema con rol V</w:t>
             </w:r>
             <w:r>
               <w:rPr>
@@ -5244,6 +4379,12 @@
                 <w:lang w:val="es-CO"/>
               </w:rPr>
             </w:pPr>
+            <w:r>
+              <w:rPr>
+                <w:lang w:val="es-CO"/>
+              </w:rPr>
+              <w:t>Aprobado</w:t>
+            </w:r>
           </w:p>
         </w:tc>
       </w:tr>
@@ -5353,7 +4494,6 @@
                 <w:caps/>
                 <w:lang w:val="es-CO"/>
               </w:rPr>
-              <w:lastRenderedPageBreak/>
               <w:t>4</w:t>
             </w:r>
           </w:p>
@@ -5415,6 +4555,12 @@
                 <w:lang w:val="es-CO"/>
               </w:rPr>
             </w:pPr>
+            <w:r>
+              <w:rPr>
+                <w:lang w:val="es-CO"/>
+              </w:rPr>
+              <w:t>Aprobado</w:t>
+            </w:r>
           </w:p>
         </w:tc>
       </w:tr>
@@ -5494,6 +4640,13 @@
                 <w:lang w:val="es-CO"/>
               </w:rPr>
             </w:pPr>
+            <w:r>
+              <w:rPr>
+                <w:color w:val="FF0000"/>
+                <w:lang w:val="es-CO"/>
+              </w:rPr>
+              <w:t>REVISAR</w:t>
+            </w:r>
           </w:p>
         </w:tc>
       </w:tr>
@@ -5790,10 +4943,7 @@
         <w:pStyle w:val="Heading3"/>
       </w:pPr>
       <w:r>
-        <w:t>CP_002_N</w:t>
-      </w:r>
-      <w:r>
-        <w:t xml:space="preserve"> – Inicio de sesión</w:t>
+        <w:t>CP_002_N – Inicio de sesión</w:t>
       </w:r>
     </w:p>
     <w:tbl>
@@ -5902,13 +5052,7 @@
               <w:rPr>
                 <w:lang w:val="es-CO"/>
               </w:rPr>
-              <w:t xml:space="preserve"> </w:t>
-            </w:r>
-            <w:r>
-              <w:rPr>
-                <w:lang w:val="es-CO"/>
-              </w:rPr>
-              <w:t>2.1.4</w:t>
+              <w:t xml:space="preserve"> 2.1.4</w:t>
             </w:r>
             <w:r>
               <w:rPr>
@@ -5965,6 +5109,7 @@
                 <w:bCs/>
                 <w:lang w:val="es-CO"/>
               </w:rPr>
+              <w:lastRenderedPageBreak/>
               <w:t>Producto bajo prueba:</w:t>
             </w:r>
             <w:r>
@@ -6073,7 +5218,7 @@
               <w:rPr>
                 <w:lang w:val="es-CO"/>
               </w:rPr>
-              <w:t xml:space="preserve"> Febrero 21 de 2014</w:t>
+              <w:t xml:space="preserve"> Febrero 21 de 2015</w:t>
             </w:r>
           </w:p>
         </w:tc>
@@ -6145,6 +5290,18 @@
               </w:rPr>
               <w:t xml:space="preserve"> </w:t>
             </w:r>
+            <w:r>
+              <w:rPr>
+                <w:lang w:val="es-CO"/>
+              </w:rPr>
+              <w:t>Febrero 22</w:t>
+            </w:r>
+            <w:r>
+              <w:rPr>
+                <w:lang w:val="es-CO"/>
+              </w:rPr>
+              <w:t xml:space="preserve"> de 2015</w:t>
+            </w:r>
           </w:p>
         </w:tc>
       </w:tr>
@@ -6183,13 +5340,31 @@
               <w:rPr>
                 <w:lang w:val="es-CO"/>
               </w:rPr>
-              <w:t xml:space="preserve"> El usuario </w:t>
-            </w:r>
-            <w:r>
-              <w:rPr>
-                <w:lang w:val="es-CO"/>
-              </w:rPr>
-              <w:t>no ingresa correctamente sus datos de cuenta, generando error al momento de hacer login.</w:t>
+              <w:t xml:space="preserve"> El usuario no ingresa correctamente </w:t>
+            </w:r>
+            <w:r>
+              <w:rPr>
+                <w:lang w:val="es-CO"/>
+              </w:rPr>
+              <w:t>su contraseña</w:t>
+            </w:r>
+            <w:r>
+              <w:rPr>
+                <w:lang w:val="es-CO"/>
+              </w:rPr>
+              <w:t xml:space="preserve">, generando error al momento de </w:t>
+            </w:r>
+            <w:r>
+              <w:rPr>
+                <w:lang w:val="es-CO"/>
+              </w:rPr>
+              <w:t>iniciar sesión</w:t>
+            </w:r>
+            <w:r>
+              <w:rPr>
+                <w:lang w:val="es-CO"/>
+              </w:rPr>
+              <w:t>.</w:t>
             </w:r>
           </w:p>
         </w:tc>
@@ -6331,7 +5506,19 @@
               <w:rPr>
                 <w:lang w:val="es-CO"/>
               </w:rPr>
-              <w:t>El usuario dispone de una cuenta en el sistema con rol (VENDEDOR).</w:t>
+              <w:t>El usuario dispone de una cuenta en el sistema con rol</w:t>
+            </w:r>
+            <w:r>
+              <w:rPr>
+                <w:lang w:val="es-CO"/>
+              </w:rPr>
+              <w:t xml:space="preserve"> “Administrador”</w:t>
+            </w:r>
+            <w:r>
+              <w:rPr>
+                <w:lang w:val="es-CO"/>
+              </w:rPr>
+              <w:t>.</w:t>
             </w:r>
           </w:p>
         </w:tc>
@@ -6765,13 +5952,7 @@
               <w:rPr>
                 <w:lang w:val="es-CO"/>
               </w:rPr>
-              <w:t xml:space="preserve">Ingresar </w:t>
-            </w:r>
-            <w:r>
-              <w:rPr>
-                <w:lang w:val="es-CO"/>
-              </w:rPr>
-              <w:t>nombre de usuario y una contraseña incorrecta.</w:t>
+              <w:t>Ingresar nombre de usuario y una contraseña incorrecta.</w:t>
             </w:r>
           </w:p>
         </w:tc>
@@ -6889,6 +6070,13 @@
                 <w:lang w:val="es-CO"/>
               </w:rPr>
             </w:pPr>
+            <w:r>
+              <w:rPr>
+                <w:color w:val="FF0000"/>
+                <w:lang w:val="es-CO"/>
+              </w:rPr>
+              <w:t>REVISAR</w:t>
+            </w:r>
           </w:p>
         </w:tc>
       </w:tr>
@@ -7282,7 +6470,13 @@
         <w:pStyle w:val="Heading3"/>
       </w:pPr>
       <w:r>
-        <w:t>CP_003_P – Cerrar sesión</w:t>
+        <w:t xml:space="preserve">CP_002_N </w:t>
+      </w:r>
+      <w:r>
+        <w:t xml:space="preserve">_2 </w:t>
+      </w:r>
+      <w:r>
+        <w:t>– Inicio de sesión</w:t>
       </w:r>
     </w:p>
     <w:tbl>
@@ -7346,13 +6540,25 @@
               <w:rPr>
                 <w:lang w:val="es-CO"/>
               </w:rPr>
-              <w:t>3</w:t>
-            </w:r>
-            <w:r>
-              <w:rPr>
-                <w:lang w:val="es-CO"/>
-              </w:rPr>
-              <w:t>_P</w:t>
+              <w:t>2</w:t>
+            </w:r>
+            <w:r>
+              <w:rPr>
+                <w:lang w:val="es-CO"/>
+              </w:rPr>
+              <w:t>_</w:t>
+            </w:r>
+            <w:r>
+              <w:rPr>
+                <w:lang w:val="es-CO"/>
+              </w:rPr>
+              <w:t>N</w:t>
+            </w:r>
+            <w:r>
+              <w:rPr>
+                <w:lang w:val="es-CO"/>
+              </w:rPr>
+              <w:t>_2</w:t>
             </w:r>
           </w:p>
         </w:tc>
@@ -7385,38 +6591,32 @@
               <w:rPr>
                 <w:lang w:val="es-CO"/>
               </w:rPr>
-              <w:t xml:space="preserve"> </w:t>
-            </w:r>
-            <w:r>
-              <w:rPr>
-                <w:lang w:val="es-CO"/>
-              </w:rPr>
-              <w:t>2.1.5</w:t>
+              <w:t xml:space="preserve"> 2.1.5</w:t>
             </w:r>
             <w:r>
               <w:rPr>
                 <w:lang w:val="es-CO"/>
               </w:rPr>
               <w:tab/>
-              <w:t>CP_003</w:t>
-            </w:r>
-            <w:r>
-              <w:rPr>
-                <w:lang w:val="es-CO"/>
-              </w:rPr>
-              <w:t xml:space="preserve">_P – </w:t>
-            </w:r>
-            <w:r>
-              <w:rPr>
-                <w:lang w:val="es-CO"/>
-              </w:rPr>
-              <w:t>Cerrar</w:t>
-            </w:r>
-            <w:r>
-              <w:rPr>
-                <w:lang w:val="es-CO"/>
-              </w:rPr>
-              <w:t xml:space="preserve"> </w:t>
+              <w:t>CP_002_</w:t>
+            </w:r>
+            <w:r>
+              <w:rPr>
+                <w:lang w:val="es-CO"/>
+              </w:rPr>
+              <w:t>N</w:t>
+            </w:r>
+            <w:r>
+              <w:rPr>
+                <w:lang w:val="es-CO"/>
+              </w:rPr>
+              <w:t>_2</w:t>
+            </w:r>
+            <w:r>
+              <w:rPr>
+                <w:lang w:val="es-CO"/>
+              </w:rPr>
+              <w:t xml:space="preserve"> – Inicio de </w:t>
             </w:r>
             <w:r>
               <w:rPr>
@@ -7562,7 +6762,19 @@
               <w:rPr>
                 <w:lang w:val="es-CO"/>
               </w:rPr>
-              <w:t xml:space="preserve"> Febrero 21 de 2015</w:t>
+              <w:t xml:space="preserve"> Febrero 22</w:t>
+            </w:r>
+            <w:r>
+              <w:rPr>
+                <w:lang w:val="es-CO"/>
+              </w:rPr>
+              <w:t xml:space="preserve"> de 201</w:t>
+            </w:r>
+            <w:r>
+              <w:rPr>
+                <w:lang w:val="es-CO"/>
+              </w:rPr>
+              <w:t>5</w:t>
             </w:r>
           </w:p>
         </w:tc>
@@ -7634,6 +6846,12 @@
               </w:rPr>
               <w:t xml:space="preserve"> </w:t>
             </w:r>
+            <w:r>
+              <w:rPr>
+                <w:lang w:val="es-CO"/>
+              </w:rPr>
+              <w:t>Febrero 22 de 2015</w:t>
+            </w:r>
           </w:p>
         </w:tc>
       </w:tr>
@@ -7672,13 +6890,19 @@
               <w:rPr>
                 <w:lang w:val="es-CO"/>
               </w:rPr>
-              <w:t xml:space="preserve"> El usuario </w:t>
-            </w:r>
-            <w:r>
-              <w:rPr>
-                <w:lang w:val="es-CO"/>
-              </w:rPr>
-              <w:t>puede cerrar la sesión.</w:t>
+              <w:t xml:space="preserve"> El usuario ingresa </w:t>
+            </w:r>
+            <w:r>
+              <w:rPr>
+                <w:lang w:val="es-CO"/>
+              </w:rPr>
+              <w:t>un nombre de usuario inexistente generando error al momento de iniciar sesión</w:t>
+            </w:r>
+            <w:r>
+              <w:rPr>
+                <w:lang w:val="es-CO"/>
+              </w:rPr>
+              <w:t>.</w:t>
             </w:r>
           </w:p>
         </w:tc>
@@ -7712,13 +6936,7 @@
               <w:rPr>
                 <w:lang w:val="es-CO"/>
               </w:rPr>
-              <w:t xml:space="preserve"> El usuario logra </w:t>
-            </w:r>
-            <w:r>
-              <w:rPr>
-                <w:lang w:val="es-CO"/>
-              </w:rPr>
-              <w:t>cerrar sesión exitosamente.</w:t>
+              <w:t xml:space="preserve"> El usuario no logra autenticarse en el sistema.</w:t>
             </w:r>
           </w:p>
         </w:tc>
@@ -7808,13 +7026,19 @@
               <w:rPr>
                 <w:lang w:val="es-CO"/>
               </w:rPr>
-              <w:t xml:space="preserve">El usuario </w:t>
-            </w:r>
-            <w:r>
-              <w:rPr>
-                <w:lang w:val="es-CO"/>
-              </w:rPr>
-              <w:t>se encuentra autenticado en el sistema.</w:t>
+              <w:t>El usuario dispone de una cuenta en el sistema con rol</w:t>
+            </w:r>
+            <w:r>
+              <w:rPr>
+                <w:lang w:val="es-CO"/>
+              </w:rPr>
+              <w:t xml:space="preserve"> “Administrador”</w:t>
+            </w:r>
+            <w:r>
+              <w:rPr>
+                <w:lang w:val="es-CO"/>
+              </w:rPr>
+              <w:t>.</w:t>
             </w:r>
           </w:p>
         </w:tc>
@@ -7839,6 +7063,13 @@
                 <w:lang w:val="es-CO"/>
               </w:rPr>
             </w:pPr>
+            <w:r>
+              <w:rPr>
+                <w:lang w:val="es-CO"/>
+              </w:rPr>
+              <w:lastRenderedPageBreak/>
+              <w:t>No hay una sesión iniciada en el sistema.</w:t>
+            </w:r>
           </w:p>
         </w:tc>
       </w:tr>
@@ -8066,19 +7297,7 @@
               <w:rPr>
                 <w:lang w:val="es-CO"/>
               </w:rPr>
-              <w:t xml:space="preserve">Abrir página de </w:t>
-            </w:r>
-            <w:r>
-              <w:rPr>
-                <w:lang w:val="es-CO"/>
-              </w:rPr>
-              <w:t>bienvenida al usuario</w:t>
-            </w:r>
-            <w:r>
-              <w:rPr>
-                <w:lang w:val="es-CO"/>
-              </w:rPr>
-              <w:t>.</w:t>
+              <w:t>Abrir página de inicio del sistema.</w:t>
             </w:r>
           </w:p>
         </w:tc>
@@ -8096,18 +7315,6 @@
                 <w:lang w:val="es-CO"/>
               </w:rPr>
             </w:pPr>
-            <w:r>
-              <w:rPr>
-                <w:lang w:val="es-CO"/>
-              </w:rPr>
-              <w:t>El sistema presen</w:t>
-            </w:r>
-            <w:r>
-              <w:rPr>
-                <w:lang w:val="es-CO"/>
-              </w:rPr>
-              <w:t>ta la pantalla con la sesión del usuario que incluye la opción “logout”.</w:t>
-            </w:r>
           </w:p>
         </w:tc>
         <w:tc>
@@ -8175,7 +7382,7 @@
               <w:rPr>
                 <w:lang w:val="es-CO"/>
               </w:rPr>
-              <w:t>logout</w:t>
+              <w:t>login a la tienda</w:t>
             </w:r>
             <w:r>
               <w:rPr>
@@ -8203,7 +7410,7 @@
               <w:rPr>
                 <w:lang w:val="es-CO"/>
               </w:rPr>
-              <w:t>El sistema cierra sesión y presenta página de autenticación para ingresar al sistema.</w:t>
+              <w:t>El sistema presenta la pantalla de acceso al sistema.</w:t>
             </w:r>
           </w:p>
         </w:tc>
@@ -8220,6 +7427,12 @@
                 <w:lang w:val="es-CO"/>
               </w:rPr>
             </w:pPr>
+            <w:r>
+              <w:rPr>
+                <w:lang w:val="es-CO"/>
+              </w:rPr>
+              <w:t>Aprobado</w:t>
+            </w:r>
           </w:p>
         </w:tc>
       </w:tr>
@@ -8266,6 +7479,194 @@
               <w:rPr>
                 <w:lang w:val="es-CO"/>
               </w:rPr>
+              <w:t xml:space="preserve">Ingresar </w:t>
+            </w:r>
+            <w:r>
+              <w:rPr>
+                <w:lang w:val="es-CO"/>
+              </w:rPr>
+              <w:t xml:space="preserve">datos de login incluyendo un </w:t>
+            </w:r>
+            <w:r>
+              <w:rPr>
+                <w:lang w:val="es-CO"/>
+              </w:rPr>
+              <w:t xml:space="preserve">nombre de usuario </w:t>
+            </w:r>
+            <w:r>
+              <w:rPr>
+                <w:lang w:val="es-CO"/>
+              </w:rPr>
+              <w:t>inexistente.</w:t>
+            </w:r>
+          </w:p>
+        </w:tc>
+        <w:tc>
+          <w:tcPr>
+            <w:tcW w:w="2977" w:type="dxa"/>
+            <w:shd w:val="clear" w:color="auto" w:fill="FFFFFF"/>
+          </w:tcPr>
+          <w:p>
+            <w:pPr>
+              <w:pStyle w:val="table"/>
+              <w:snapToGrid w:val="0"/>
+              <w:jc w:val="both"/>
+              <w:rPr>
+                <w:lang w:val="es-CO"/>
+              </w:rPr>
+            </w:pPr>
+          </w:p>
+        </w:tc>
+        <w:tc>
+          <w:tcPr>
+            <w:tcW w:w="1843" w:type="dxa"/>
+            <w:shd w:val="clear" w:color="auto" w:fill="FFFFFF"/>
+          </w:tcPr>
+          <w:p>
+            <w:pPr>
+              <w:pStyle w:val="table"/>
+              <w:snapToGrid w:val="0"/>
+              <w:rPr>
+                <w:lang w:val="es-CO"/>
+              </w:rPr>
+            </w:pPr>
+          </w:p>
+        </w:tc>
+      </w:tr>
+      <w:tr>
+        <w:tc>
+          <w:tcPr>
+            <w:tcW w:w="697" w:type="dxa"/>
+            <w:shd w:val="clear" w:color="auto" w:fill="FFFFFF"/>
+          </w:tcPr>
+          <w:p>
+            <w:pPr>
+              <w:pStyle w:val="table"/>
+              <w:snapToGrid w:val="0"/>
+              <w:jc w:val="center"/>
+              <w:rPr>
+                <w:lang w:val="es-CO"/>
+              </w:rPr>
+            </w:pPr>
+            <w:r>
+              <w:rPr>
+                <w:b/>
+                <w:caps/>
+                <w:lang w:val="es-CO"/>
+              </w:rPr>
+              <w:t>4</w:t>
+            </w:r>
+          </w:p>
+        </w:tc>
+        <w:tc>
+          <w:tcPr>
+            <w:tcW w:w="3172" w:type="dxa"/>
+            <w:shd w:val="clear" w:color="auto" w:fill="FFFFFF"/>
+          </w:tcPr>
+          <w:p>
+            <w:pPr>
+              <w:pStyle w:val="table"/>
+              <w:snapToGrid w:val="0"/>
+              <w:jc w:val="both"/>
+              <w:rPr>
+                <w:lang w:val="es-CO"/>
+              </w:rPr>
+            </w:pPr>
+            <w:r>
+              <w:rPr>
+                <w:lang w:val="es-CO"/>
+              </w:rPr>
+              <w:t>Dar clic en botón “Conectar”.</w:t>
+            </w:r>
+          </w:p>
+        </w:tc>
+        <w:tc>
+          <w:tcPr>
+            <w:tcW w:w="2977" w:type="dxa"/>
+            <w:shd w:val="clear" w:color="auto" w:fill="FFFFFF"/>
+          </w:tcPr>
+          <w:p>
+            <w:pPr>
+              <w:pStyle w:val="table"/>
+              <w:snapToGrid w:val="0"/>
+              <w:jc w:val="both"/>
+              <w:rPr>
+                <w:lang w:val="es-CO"/>
+              </w:rPr>
+            </w:pPr>
+            <w:r>
+              <w:rPr>
+                <w:lang w:val="es-CO"/>
+              </w:rPr>
+              <w:t>El sistema presenta un mensaje de error por los datos incorrectos.</w:t>
+            </w:r>
+          </w:p>
+        </w:tc>
+        <w:tc>
+          <w:tcPr>
+            <w:tcW w:w="1843" w:type="dxa"/>
+            <w:shd w:val="clear" w:color="auto" w:fill="FFFFFF"/>
+          </w:tcPr>
+          <w:p>
+            <w:pPr>
+              <w:pStyle w:val="table"/>
+              <w:snapToGrid w:val="0"/>
+              <w:rPr>
+                <w:lang w:val="es-CO"/>
+              </w:rPr>
+            </w:pPr>
+            <w:r>
+              <w:rPr>
+                <w:lang w:val="es-CO"/>
+              </w:rPr>
+              <w:t>Aprobado</w:t>
+            </w:r>
+          </w:p>
+        </w:tc>
+      </w:tr>
+      <w:tr>
+        <w:tc>
+          <w:tcPr>
+            <w:tcW w:w="697" w:type="dxa"/>
+            <w:shd w:val="clear" w:color="auto" w:fill="FFFFFF"/>
+          </w:tcPr>
+          <w:p>
+            <w:pPr>
+              <w:pStyle w:val="table"/>
+              <w:snapToGrid w:val="0"/>
+              <w:jc w:val="center"/>
+              <w:rPr>
+                <w:lang w:val="es-CO"/>
+              </w:rPr>
+            </w:pPr>
+            <w:r>
+              <w:rPr>
+                <w:b/>
+                <w:caps/>
+                <w:lang w:val="es-CO"/>
+              </w:rPr>
+              <w:t>5</w:t>
+            </w:r>
+          </w:p>
+        </w:tc>
+        <w:tc>
+          <w:tcPr>
+            <w:tcW w:w="3172" w:type="dxa"/>
+            <w:shd w:val="clear" w:color="auto" w:fill="FFFFFF"/>
+          </w:tcPr>
+          <w:p>
+            <w:pPr>
+              <w:pStyle w:val="table"/>
+              <w:snapToGrid w:val="0"/>
+              <w:jc w:val="both"/>
+              <w:rPr>
+                <w:lang w:val="es-CO"/>
+              </w:rPr>
+            </w:pPr>
+            <w:r>
+              <w:rPr>
+                <w:lang w:val="es-CO"/>
+              </w:rPr>
               <w:t>Verificar la postcondición 1.</w:t>
             </w:r>
           </w:p>
@@ -8299,6 +7700,12 @@
                 <w:lang w:val="es-CO"/>
               </w:rPr>
             </w:pPr>
+            <w:r>
+              <w:rPr>
+                <w:lang w:val="es-CO"/>
+              </w:rPr>
+              <w:t>Aprobado</w:t>
+            </w:r>
           </w:p>
         </w:tc>
       </w:tr>
@@ -8508,19 +7915,7 @@
               <w:rPr>
                 <w:lang w:val="es-CO"/>
               </w:rPr>
-              <w:t xml:space="preserve">1. Se </w:t>
-            </w:r>
-            <w:r>
-              <w:rPr>
-                <w:lang w:val="es-CO"/>
-              </w:rPr>
-              <w:t>cierra la</w:t>
-            </w:r>
-            <w:r>
-              <w:rPr>
-                <w:lang w:val="es-CO"/>
-              </w:rPr>
-              <w:t xml:space="preserve"> sesión del usuario.</w:t>
+              <w:t>1. No se inicia sesión de usuario.</w:t>
             </w:r>
           </w:p>
         </w:tc>
@@ -8596,8 +7991,1302 @@
       </w:tr>
     </w:tbl>
     <w:p/>
+    <w:p>
+      <w:pPr>
+        <w:pStyle w:val="Heading3"/>
+      </w:pPr>
+      <w:r>
+        <w:t>CP_003_P – Cerrar sesión</w:t>
+      </w:r>
+    </w:p>
+    <w:tbl>
+      <w:tblPr>
+        <w:tblW w:w="0" w:type="auto"/>
+        <w:tblInd w:w="85" w:type="dxa"/>
+        <w:tblLayout w:type="fixed"/>
+        <w:tblCellMar>
+          <w:left w:w="85" w:type="dxa"/>
+          <w:right w:w="85" w:type="dxa"/>
+        </w:tblCellMar>
+        <w:tblLook w:val="0000" w:firstRow="0" w:lastRow="0" w:firstColumn="0" w:lastColumn="0" w:noHBand="0" w:noVBand="0"/>
+      </w:tblPr>
+      <w:tblGrid>
+        <w:gridCol w:w="4869"/>
+        <w:gridCol w:w="3827"/>
+      </w:tblGrid>
+      <w:tr>
+        <w:trPr>
+          <w:cantSplit/>
+        </w:trPr>
+        <w:tc>
+          <w:tcPr>
+            <w:tcW w:w="4869" w:type="dxa"/>
+            <w:tcBorders>
+              <w:top w:val="single" w:sz="6" w:space="0" w:color="000000"/>
+              <w:left w:val="single" w:sz="6" w:space="0" w:color="000000"/>
+            </w:tcBorders>
+            <w:shd w:val="clear" w:color="auto" w:fill="E5E5E5"/>
+          </w:tcPr>
+          <w:p>
+            <w:pPr>
+              <w:pStyle w:val="table"/>
+              <w:rPr>
+                <w:b/>
+                <w:bCs/>
+                <w:lang w:val="es-CO"/>
+              </w:rPr>
+            </w:pPr>
+            <w:r>
+              <w:rPr>
+                <w:b/>
+                <w:bCs/>
+                <w:lang w:val="es-CO"/>
+              </w:rPr>
+              <w:t>Caso de Prueba No:</w:t>
+            </w:r>
+            <w:r>
+              <w:rPr>
+                <w:lang w:val="es-CO"/>
+              </w:rPr>
+              <w:t xml:space="preserve"> </w:t>
+            </w:r>
+            <w:r>
+              <w:rPr>
+                <w:lang w:val="es-CO"/>
+              </w:rPr>
+              <w:t>CP_00</w:t>
+            </w:r>
+            <w:r>
+              <w:rPr>
+                <w:lang w:val="es-CO"/>
+              </w:rPr>
+              <w:t>3</w:t>
+            </w:r>
+            <w:r>
+              <w:rPr>
+                <w:lang w:val="es-CO"/>
+              </w:rPr>
+              <w:t>_P</w:t>
+            </w:r>
+          </w:p>
+        </w:tc>
+        <w:tc>
+          <w:tcPr>
+            <w:tcW w:w="3827" w:type="dxa"/>
+            <w:tcBorders>
+              <w:top w:val="single" w:sz="6" w:space="0" w:color="000000"/>
+              <w:right w:val="single" w:sz="6" w:space="0" w:color="000000"/>
+            </w:tcBorders>
+            <w:shd w:val="clear" w:color="auto" w:fill="E5E5E5"/>
+          </w:tcPr>
+          <w:p>
+            <w:pPr>
+              <w:pStyle w:val="table"/>
+              <w:ind w:right="34"/>
+              <w:rPr>
+                <w:lang w:val="es-CO"/>
+              </w:rPr>
+            </w:pPr>
+            <w:r>
+              <w:rPr>
+                <w:b/>
+                <w:bCs/>
+                <w:lang w:val="es-CO"/>
+              </w:rPr>
+              <w:t>Nombre del Caso de Prueba:</w:t>
+            </w:r>
+            <w:r>
+              <w:rPr>
+                <w:lang w:val="es-CO"/>
+              </w:rPr>
+              <w:t xml:space="preserve"> 2.1.6</w:t>
+            </w:r>
+            <w:r>
+              <w:rPr>
+                <w:lang w:val="es-CO"/>
+              </w:rPr>
+              <w:tab/>
+              <w:t>CP_003</w:t>
+            </w:r>
+            <w:r>
+              <w:rPr>
+                <w:lang w:val="es-CO"/>
+              </w:rPr>
+              <w:t xml:space="preserve">_P – </w:t>
+            </w:r>
+            <w:r>
+              <w:rPr>
+                <w:lang w:val="es-CO"/>
+              </w:rPr>
+              <w:t>Cerrar</w:t>
+            </w:r>
+            <w:r>
+              <w:rPr>
+                <w:lang w:val="es-CO"/>
+              </w:rPr>
+              <w:t xml:space="preserve"> </w:t>
+            </w:r>
+            <w:r>
+              <w:rPr>
+                <w:lang w:val="es-CO"/>
+              </w:rPr>
+              <w:t>sesión</w:t>
+            </w:r>
+          </w:p>
+        </w:tc>
+      </w:tr>
+      <w:tr>
+        <w:trPr>
+          <w:cantSplit/>
+        </w:trPr>
+        <w:tc>
+          <w:tcPr>
+            <w:tcW w:w="4869" w:type="dxa"/>
+            <w:tcBorders>
+              <w:left w:val="single" w:sz="6" w:space="0" w:color="000000"/>
+            </w:tcBorders>
+            <w:shd w:val="clear" w:color="auto" w:fill="E5E5E5"/>
+          </w:tcPr>
+          <w:p>
+            <w:pPr>
+              <w:pStyle w:val="table"/>
+              <w:rPr>
+                <w:b/>
+                <w:bCs/>
+                <w:lang w:val="es-CO"/>
+              </w:rPr>
+            </w:pPr>
+            <w:r>
+              <w:rPr>
+                <w:b/>
+                <w:bCs/>
+                <w:lang w:val="es-CO"/>
+              </w:rPr>
+              <w:t>Producto bajo prueba:</w:t>
+            </w:r>
+            <w:r>
+              <w:rPr>
+                <w:lang w:val="es-CO"/>
+              </w:rPr>
+              <w:t xml:space="preserve"> Sistema Tienda</w:t>
+            </w:r>
+          </w:p>
+        </w:tc>
+        <w:tc>
+          <w:tcPr>
+            <w:tcW w:w="3827" w:type="dxa"/>
+            <w:tcBorders>
+              <w:right w:val="single" w:sz="6" w:space="0" w:color="000000"/>
+            </w:tcBorders>
+            <w:shd w:val="clear" w:color="auto" w:fill="E5E5E5"/>
+          </w:tcPr>
+          <w:p>
+            <w:pPr>
+              <w:pStyle w:val="table"/>
+              <w:ind w:right="34"/>
+              <w:rPr>
+                <w:lang w:val="es-CO"/>
+              </w:rPr>
+            </w:pPr>
+            <w:r>
+              <w:rPr>
+                <w:b/>
+                <w:bCs/>
+                <w:lang w:val="es-CO"/>
+              </w:rPr>
+              <w:t>Módulo bajo prueba:</w:t>
+            </w:r>
+            <w:r>
+              <w:rPr>
+                <w:lang w:val="es-CO"/>
+              </w:rPr>
+              <w:t xml:space="preserve"> Registro y autentificación de usuarios</w:t>
+            </w:r>
+          </w:p>
+        </w:tc>
+      </w:tr>
+      <w:tr>
+        <w:trPr>
+          <w:cantSplit/>
+        </w:trPr>
+        <w:tc>
+          <w:tcPr>
+            <w:tcW w:w="4869" w:type="dxa"/>
+            <w:tcBorders>
+              <w:left w:val="single" w:sz="6" w:space="0" w:color="000000"/>
+            </w:tcBorders>
+            <w:shd w:val="clear" w:color="auto" w:fill="E5E5E5"/>
+          </w:tcPr>
+          <w:p>
+            <w:pPr>
+              <w:pStyle w:val="table"/>
+              <w:rPr>
+                <w:b/>
+                <w:bCs/>
+                <w:lang w:val="es-CO"/>
+              </w:rPr>
+            </w:pPr>
+            <w:r>
+              <w:rPr>
+                <w:b/>
+                <w:bCs/>
+                <w:lang w:val="es-CO"/>
+              </w:rPr>
+              <w:t>Diseñado por:</w:t>
+            </w:r>
+            <w:r>
+              <w:rPr>
+                <w:lang w:val="es-CO"/>
+              </w:rPr>
+              <w:t xml:space="preserve"> Grace Cabana</w:t>
+            </w:r>
+          </w:p>
+        </w:tc>
+        <w:tc>
+          <w:tcPr>
+            <w:tcW w:w="3827" w:type="dxa"/>
+            <w:tcBorders>
+              <w:right w:val="single" w:sz="6" w:space="0" w:color="000000"/>
+            </w:tcBorders>
+            <w:shd w:val="clear" w:color="auto" w:fill="E5E5E5"/>
+          </w:tcPr>
+          <w:p>
+            <w:pPr>
+              <w:pStyle w:val="table"/>
+              <w:ind w:right="34"/>
+              <w:rPr>
+                <w:lang w:val="es-CO"/>
+              </w:rPr>
+            </w:pPr>
+            <w:r>
+              <w:rPr>
+                <w:b/>
+                <w:bCs/>
+                <w:lang w:val="es-CO"/>
+              </w:rPr>
+              <w:t>Fecha de diseño:</w:t>
+            </w:r>
+            <w:r>
+              <w:rPr>
+                <w:lang w:val="es-CO"/>
+              </w:rPr>
+              <w:t xml:space="preserve"> Febrero 21 de 2015</w:t>
+            </w:r>
+          </w:p>
+        </w:tc>
+      </w:tr>
+      <w:tr>
+        <w:trPr>
+          <w:cantSplit/>
+        </w:trPr>
+        <w:tc>
+          <w:tcPr>
+            <w:tcW w:w="4869" w:type="dxa"/>
+            <w:tcBorders>
+              <w:left w:val="single" w:sz="6" w:space="0" w:color="000000"/>
+            </w:tcBorders>
+            <w:shd w:val="clear" w:color="auto" w:fill="E5E5E5"/>
+          </w:tcPr>
+          <w:p>
+            <w:pPr>
+              <w:pStyle w:val="table"/>
+              <w:rPr>
+                <w:b/>
+                <w:bCs/>
+                <w:lang w:val="es-CO"/>
+              </w:rPr>
+            </w:pPr>
+            <w:r>
+              <w:rPr>
+                <w:b/>
+                <w:bCs/>
+                <w:lang w:val="es-CO"/>
+              </w:rPr>
+              <w:t>Ejecutado por:</w:t>
+            </w:r>
+            <w:r>
+              <w:rPr>
+                <w:lang w:val="es-CO"/>
+              </w:rPr>
+              <w:t xml:space="preserve"> Grace Cabana</w:t>
+            </w:r>
+          </w:p>
+        </w:tc>
+        <w:tc>
+          <w:tcPr>
+            <w:tcW w:w="3827" w:type="dxa"/>
+            <w:tcBorders>
+              <w:right w:val="single" w:sz="6" w:space="0" w:color="000000"/>
+            </w:tcBorders>
+            <w:shd w:val="clear" w:color="auto" w:fill="E5E5E5"/>
+          </w:tcPr>
+          <w:p>
+            <w:pPr>
+              <w:pStyle w:val="table"/>
+              <w:ind w:right="34"/>
+              <w:rPr>
+                <w:lang w:val="es-CO"/>
+              </w:rPr>
+            </w:pPr>
+            <w:r>
+              <w:rPr>
+                <w:b/>
+                <w:bCs/>
+                <w:lang w:val="es-CO"/>
+              </w:rPr>
+              <w:t>Fecha de ejecución:</w:t>
+            </w:r>
+            <w:r>
+              <w:rPr>
+                <w:lang w:val="es-CO"/>
+              </w:rPr>
+              <w:t xml:space="preserve"> </w:t>
+            </w:r>
+            <w:r>
+              <w:rPr>
+                <w:lang w:val="es-CO"/>
+              </w:rPr>
+              <w:t>Febrero 22</w:t>
+            </w:r>
+            <w:bookmarkStart w:id="0" w:name="_GoBack"/>
+            <w:bookmarkEnd w:id="0"/>
+            <w:r>
+              <w:rPr>
+                <w:lang w:val="es-CO"/>
+              </w:rPr>
+              <w:t xml:space="preserve"> de 2015</w:t>
+            </w:r>
+          </w:p>
+        </w:tc>
+      </w:tr>
+      <w:tr>
+        <w:trPr>
+          <w:cantSplit/>
+        </w:trPr>
+        <w:tc>
+          <w:tcPr>
+            <w:tcW w:w="4869" w:type="dxa"/>
+            <w:tcBorders>
+              <w:left w:val="single" w:sz="6" w:space="0" w:color="000000"/>
+              <w:bottom w:val="single" w:sz="6" w:space="0" w:color="000000"/>
+            </w:tcBorders>
+            <w:shd w:val="clear" w:color="auto" w:fill="E5E5E5"/>
+          </w:tcPr>
+          <w:p>
+            <w:pPr>
+              <w:pStyle w:val="table"/>
+              <w:jc w:val="both"/>
+              <w:rPr>
+                <w:b/>
+                <w:bCs/>
+                <w:lang w:val="es-CO"/>
+              </w:rPr>
+            </w:pPr>
+            <w:r>
+              <w:rPr>
+                <w:b/>
+                <w:bCs/>
+                <w:lang w:val="es-CO"/>
+              </w:rPr>
+              <w:t>Descripción:</w:t>
+            </w:r>
+            <w:r>
+              <w:rPr>
+                <w:lang w:val="es-CO"/>
+              </w:rPr>
+              <w:t xml:space="preserve"> El usuario puede cerrar la sesión.</w:t>
+            </w:r>
+          </w:p>
+        </w:tc>
+        <w:tc>
+          <w:tcPr>
+            <w:tcW w:w="3827" w:type="dxa"/>
+            <w:tcBorders>
+              <w:bottom w:val="single" w:sz="6" w:space="0" w:color="000000"/>
+              <w:right w:val="single" w:sz="6" w:space="0" w:color="000000"/>
+            </w:tcBorders>
+            <w:shd w:val="clear" w:color="auto" w:fill="E5E5E5"/>
+          </w:tcPr>
+          <w:p>
+            <w:pPr>
+              <w:pStyle w:val="table"/>
+              <w:snapToGrid w:val="0"/>
+              <w:ind w:left="460" w:right="34" w:hanging="460"/>
+              <w:rPr>
+                <w:lang w:val="es-CO"/>
+              </w:rPr>
+            </w:pPr>
+            <w:r>
+              <w:rPr>
+                <w:b/>
+                <w:bCs/>
+                <w:lang w:val="es-CO"/>
+              </w:rPr>
+              <w:t>Criterios de aceptación:</w:t>
+            </w:r>
+            <w:r>
+              <w:rPr>
+                <w:lang w:val="es-CO"/>
+              </w:rPr>
+              <w:t xml:space="preserve"> El usuario logra cerrar sesión exitosamente.</w:t>
+            </w:r>
+          </w:p>
+        </w:tc>
+      </w:tr>
+    </w:tbl>
+    <w:p>
+      <w:pPr>
+        <w:pStyle w:val="table"/>
+        <w:rPr>
+          <w:b/>
+          <w:lang w:val="es-CO"/>
+        </w:rPr>
+      </w:pPr>
+    </w:p>
+    <w:p>
+      <w:pPr>
+        <w:pStyle w:val="table"/>
+        <w:rPr>
+          <w:b/>
+          <w:lang w:val="es-CO"/>
+        </w:rPr>
+      </w:pPr>
+    </w:p>
+    <w:tbl>
+      <w:tblPr>
+        <w:tblW w:w="0" w:type="auto"/>
+        <w:tblInd w:w="85" w:type="dxa"/>
+        <w:tblLayout w:type="fixed"/>
+        <w:tblCellMar>
+          <w:left w:w="85" w:type="dxa"/>
+          <w:right w:w="85" w:type="dxa"/>
+        </w:tblCellMar>
+        <w:tblLook w:val="0000" w:firstRow="0" w:lastRow="0" w:firstColumn="0" w:lastColumn="0" w:noHBand="0" w:noVBand="0"/>
+      </w:tblPr>
+      <w:tblGrid>
+        <w:gridCol w:w="8696"/>
+      </w:tblGrid>
+      <w:tr>
+        <w:tc>
+          <w:tcPr>
+            <w:tcW w:w="8696" w:type="dxa"/>
+            <w:tcBorders>
+              <w:top w:val="single" w:sz="6" w:space="0" w:color="000000"/>
+              <w:left w:val="single" w:sz="6" w:space="0" w:color="000000"/>
+              <w:bottom w:val="single" w:sz="6" w:space="0" w:color="000000"/>
+              <w:right w:val="single" w:sz="6" w:space="0" w:color="000000"/>
+            </w:tcBorders>
+            <w:shd w:val="clear" w:color="auto" w:fill="E5E5E5"/>
+          </w:tcPr>
+          <w:p>
+            <w:pPr>
+              <w:pStyle w:val="table"/>
+              <w:snapToGrid w:val="0"/>
+            </w:pPr>
+            <w:r>
+              <w:rPr>
+                <w:b/>
+                <w:bCs/>
+                <w:lang w:val="es-CO"/>
+              </w:rPr>
+              <w:t>Precondiciones</w:t>
+            </w:r>
+          </w:p>
+        </w:tc>
+      </w:tr>
+      <w:tr>
+        <w:tc>
+          <w:tcPr>
+            <w:tcW w:w="8696" w:type="dxa"/>
+            <w:tcBorders>
+              <w:top w:val="single" w:sz="6" w:space="0" w:color="000000"/>
+              <w:left w:val="single" w:sz="6" w:space="0" w:color="000000"/>
+              <w:bottom w:val="single" w:sz="6" w:space="0" w:color="000000"/>
+              <w:right w:val="single" w:sz="6" w:space="0" w:color="000000"/>
+            </w:tcBorders>
+            <w:shd w:val="clear" w:color="auto" w:fill="auto"/>
+          </w:tcPr>
+          <w:p>
+            <w:pPr>
+              <w:pStyle w:val="table"/>
+              <w:snapToGrid w:val="0"/>
+              <w:rPr>
+                <w:lang w:val="es-CO"/>
+              </w:rPr>
+            </w:pPr>
+            <w:r>
+              <w:rPr>
+                <w:lang w:val="es-CO"/>
+              </w:rPr>
+              <w:t>El usuario se encuentra autenticado en el sistema.</w:t>
+            </w:r>
+          </w:p>
+        </w:tc>
+      </w:tr>
+      <w:tr>
+        <w:tc>
+          <w:tcPr>
+            <w:tcW w:w="8696" w:type="dxa"/>
+            <w:tcBorders>
+              <w:top w:val="single" w:sz="6" w:space="0" w:color="000000"/>
+              <w:left w:val="single" w:sz="6" w:space="0" w:color="000000"/>
+              <w:bottom w:val="single" w:sz="6" w:space="0" w:color="000000"/>
+              <w:right w:val="single" w:sz="6" w:space="0" w:color="000000"/>
+            </w:tcBorders>
+            <w:shd w:val="clear" w:color="auto" w:fill="auto"/>
+          </w:tcPr>
+          <w:p>
+            <w:pPr>
+              <w:pStyle w:val="table"/>
+              <w:snapToGrid w:val="0"/>
+              <w:rPr>
+                <w:lang w:val="es-CO"/>
+              </w:rPr>
+            </w:pPr>
+          </w:p>
+        </w:tc>
+      </w:tr>
+      <w:tr>
+        <w:tc>
+          <w:tcPr>
+            <w:tcW w:w="8696" w:type="dxa"/>
+            <w:tcBorders>
+              <w:top w:val="single" w:sz="6" w:space="0" w:color="000000"/>
+              <w:left w:val="single" w:sz="6" w:space="0" w:color="000000"/>
+              <w:bottom w:val="single" w:sz="6" w:space="0" w:color="000000"/>
+              <w:right w:val="single" w:sz="6" w:space="0" w:color="000000"/>
+            </w:tcBorders>
+            <w:shd w:val="clear" w:color="auto" w:fill="auto"/>
+          </w:tcPr>
+          <w:p>
+            <w:pPr>
+              <w:pStyle w:val="table"/>
+              <w:snapToGrid w:val="0"/>
+              <w:rPr>
+                <w:lang w:val="es-CO"/>
+              </w:rPr>
+            </w:pPr>
+          </w:p>
+        </w:tc>
+      </w:tr>
+      <w:tr>
+        <w:tc>
+          <w:tcPr>
+            <w:tcW w:w="8696" w:type="dxa"/>
+            <w:tcBorders>
+              <w:top w:val="single" w:sz="6" w:space="0" w:color="000000"/>
+              <w:left w:val="single" w:sz="6" w:space="0" w:color="000000"/>
+              <w:bottom w:val="single" w:sz="6" w:space="0" w:color="000000"/>
+              <w:right w:val="single" w:sz="6" w:space="0" w:color="000000"/>
+            </w:tcBorders>
+            <w:shd w:val="clear" w:color="auto" w:fill="auto"/>
+          </w:tcPr>
+          <w:p>
+            <w:pPr>
+              <w:pStyle w:val="table"/>
+              <w:snapToGrid w:val="0"/>
+              <w:rPr>
+                <w:lang w:val="es-CO"/>
+              </w:rPr>
+            </w:pPr>
+          </w:p>
+        </w:tc>
+      </w:tr>
+    </w:tbl>
+    <w:p>
+      <w:pPr>
+        <w:pStyle w:val="table"/>
+        <w:rPr>
+          <w:b/>
+          <w:lang w:val="es-CO"/>
+        </w:rPr>
+      </w:pPr>
+    </w:p>
+    <w:p>
+      <w:pPr>
+        <w:pStyle w:val="table"/>
+        <w:rPr>
+          <w:b/>
+          <w:lang w:val="es-CO"/>
+        </w:rPr>
+      </w:pPr>
+    </w:p>
+    <w:tbl>
+      <w:tblPr>
+        <w:tblW w:w="8689" w:type="dxa"/>
+        <w:tblInd w:w="85" w:type="dxa"/>
+        <w:tblBorders>
+          <w:top w:val="single" w:sz="12" w:space="0" w:color="000000"/>
+          <w:left w:val="single" w:sz="12" w:space="0" w:color="000000"/>
+          <w:bottom w:val="single" w:sz="12" w:space="0" w:color="000000"/>
+          <w:right w:val="single" w:sz="12" w:space="0" w:color="000000"/>
+          <w:insideH w:val="single" w:sz="6" w:space="0" w:color="000000"/>
+          <w:insideV w:val="single" w:sz="6" w:space="0" w:color="000000"/>
+        </w:tblBorders>
+        <w:tblLayout w:type="fixed"/>
+        <w:tblCellMar>
+          <w:left w:w="85" w:type="dxa"/>
+          <w:right w:w="85" w:type="dxa"/>
+        </w:tblCellMar>
+        <w:tblLook w:val="0000" w:firstRow="0" w:lastRow="0" w:firstColumn="0" w:lastColumn="0" w:noHBand="0" w:noVBand="0"/>
+      </w:tblPr>
+      <w:tblGrid>
+        <w:gridCol w:w="697"/>
+        <w:gridCol w:w="3172"/>
+        <w:gridCol w:w="2977"/>
+        <w:gridCol w:w="1843"/>
+      </w:tblGrid>
+      <w:tr>
+        <w:tc>
+          <w:tcPr>
+            <w:tcW w:w="697" w:type="dxa"/>
+            <w:shd w:val="clear" w:color="auto" w:fill="E5E5E5"/>
+          </w:tcPr>
+          <w:p>
+            <w:pPr>
+              <w:pStyle w:val="table"/>
+              <w:jc w:val="center"/>
+              <w:rPr>
+                <w:b/>
+                <w:lang w:val="es-CO"/>
+              </w:rPr>
+            </w:pPr>
+            <w:r>
+              <w:rPr>
+                <w:b/>
+                <w:lang w:val="es-CO"/>
+              </w:rPr>
+              <w:t>Paso No.</w:t>
+            </w:r>
+          </w:p>
+        </w:tc>
+        <w:tc>
+          <w:tcPr>
+            <w:tcW w:w="3172" w:type="dxa"/>
+            <w:shd w:val="clear" w:color="auto" w:fill="E5E5E5"/>
+          </w:tcPr>
+          <w:p>
+            <w:pPr>
+              <w:pStyle w:val="table"/>
+              <w:rPr>
+                <w:b/>
+                <w:lang w:val="es-CO"/>
+              </w:rPr>
+            </w:pPr>
+            <w:r>
+              <w:rPr>
+                <w:b/>
+                <w:lang w:val="es-CO"/>
+              </w:rPr>
+              <w:t>Acción</w:t>
+            </w:r>
+          </w:p>
+        </w:tc>
+        <w:tc>
+          <w:tcPr>
+            <w:tcW w:w="2977" w:type="dxa"/>
+            <w:shd w:val="clear" w:color="auto" w:fill="E5E5E5"/>
+          </w:tcPr>
+          <w:p>
+            <w:pPr>
+              <w:pStyle w:val="table"/>
+              <w:rPr>
+                <w:b/>
+                <w:lang w:val="es-CO"/>
+              </w:rPr>
+            </w:pPr>
+            <w:r>
+              <w:rPr>
+                <w:b/>
+                <w:lang w:val="es-CO"/>
+              </w:rPr>
+              <w:t>Resultados esperados</w:t>
+            </w:r>
+          </w:p>
+        </w:tc>
+        <w:tc>
+          <w:tcPr>
+            <w:tcW w:w="1843" w:type="dxa"/>
+            <w:shd w:val="clear" w:color="auto" w:fill="E5E5E5"/>
+          </w:tcPr>
+          <w:p>
+            <w:pPr>
+              <w:pStyle w:val="table"/>
+              <w:rPr>
+                <w:b/>
+                <w:lang w:val="es-CO"/>
+              </w:rPr>
+            </w:pPr>
+            <w:r>
+              <w:rPr>
+                <w:b/>
+                <w:lang w:val="es-CO"/>
+              </w:rPr>
+              <w:t>Aprobado / Rechazado</w:t>
+            </w:r>
+          </w:p>
+        </w:tc>
+      </w:tr>
+      <w:tr>
+        <w:tc>
+          <w:tcPr>
+            <w:tcW w:w="697" w:type="dxa"/>
+            <w:shd w:val="clear" w:color="auto" w:fill="FFFFFF"/>
+          </w:tcPr>
+          <w:p>
+            <w:pPr>
+              <w:pStyle w:val="table"/>
+              <w:snapToGrid w:val="0"/>
+              <w:jc w:val="center"/>
+              <w:rPr>
+                <w:lang w:val="es-CO"/>
+              </w:rPr>
+            </w:pPr>
+            <w:r>
+              <w:rPr>
+                <w:b/>
+                <w:caps/>
+                <w:lang w:val="es-CO"/>
+              </w:rPr>
+              <w:t>1</w:t>
+            </w:r>
+          </w:p>
+        </w:tc>
+        <w:tc>
+          <w:tcPr>
+            <w:tcW w:w="3172" w:type="dxa"/>
+            <w:shd w:val="clear" w:color="auto" w:fill="FFFFFF"/>
+          </w:tcPr>
+          <w:p>
+            <w:pPr>
+              <w:pStyle w:val="table"/>
+              <w:snapToGrid w:val="0"/>
+              <w:jc w:val="both"/>
+              <w:rPr>
+                <w:lang w:val="es-CO"/>
+              </w:rPr>
+            </w:pPr>
+            <w:r>
+              <w:rPr>
+                <w:lang w:val="es-CO"/>
+              </w:rPr>
+              <w:t>Abrir página de bienvenida al usuario.</w:t>
+            </w:r>
+          </w:p>
+        </w:tc>
+        <w:tc>
+          <w:tcPr>
+            <w:tcW w:w="2977" w:type="dxa"/>
+            <w:shd w:val="clear" w:color="auto" w:fill="FFFFFF"/>
+          </w:tcPr>
+          <w:p>
+            <w:pPr>
+              <w:pStyle w:val="table"/>
+              <w:snapToGrid w:val="0"/>
+              <w:jc w:val="both"/>
+              <w:rPr>
+                <w:lang w:val="es-CO"/>
+              </w:rPr>
+            </w:pPr>
+            <w:r>
+              <w:rPr>
+                <w:lang w:val="es-CO"/>
+              </w:rPr>
+              <w:t>El sistema presenta la pantalla con la sesión del usuario que incluye la opción “logout”.</w:t>
+            </w:r>
+          </w:p>
+        </w:tc>
+        <w:tc>
+          <w:tcPr>
+            <w:tcW w:w="1843" w:type="dxa"/>
+            <w:shd w:val="clear" w:color="auto" w:fill="FFFFFF"/>
+          </w:tcPr>
+          <w:p>
+            <w:pPr>
+              <w:pStyle w:val="table"/>
+              <w:snapToGrid w:val="0"/>
+              <w:rPr>
+                <w:lang w:val="es-CO"/>
+              </w:rPr>
+            </w:pPr>
+            <w:r>
+              <w:rPr>
+                <w:lang w:val="es-CO"/>
+              </w:rPr>
+              <w:t>Aprobado</w:t>
+            </w:r>
+          </w:p>
+        </w:tc>
+      </w:tr>
+      <w:tr>
+        <w:tc>
+          <w:tcPr>
+            <w:tcW w:w="697" w:type="dxa"/>
+            <w:shd w:val="clear" w:color="auto" w:fill="FFFFFF"/>
+          </w:tcPr>
+          <w:p>
+            <w:pPr>
+              <w:pStyle w:val="table"/>
+              <w:snapToGrid w:val="0"/>
+              <w:jc w:val="center"/>
+              <w:rPr>
+                <w:lang w:val="es-CO"/>
+              </w:rPr>
+            </w:pPr>
+            <w:r>
+              <w:rPr>
+                <w:b/>
+                <w:caps/>
+                <w:lang w:val="es-CO"/>
+              </w:rPr>
+              <w:t>2</w:t>
+            </w:r>
+          </w:p>
+        </w:tc>
+        <w:tc>
+          <w:tcPr>
+            <w:tcW w:w="3172" w:type="dxa"/>
+            <w:shd w:val="clear" w:color="auto" w:fill="FFFFFF"/>
+          </w:tcPr>
+          <w:p>
+            <w:pPr>
+              <w:pStyle w:val="table"/>
+              <w:snapToGrid w:val="0"/>
+              <w:jc w:val="both"/>
+              <w:rPr>
+                <w:lang w:val="es-CO"/>
+              </w:rPr>
+            </w:pPr>
+            <w:r>
+              <w:rPr>
+                <w:lang w:val="es-CO"/>
+              </w:rPr>
+              <w:t>Dar clic en la opción “logout”.</w:t>
+            </w:r>
+          </w:p>
+        </w:tc>
+        <w:tc>
+          <w:tcPr>
+            <w:tcW w:w="2977" w:type="dxa"/>
+            <w:shd w:val="clear" w:color="auto" w:fill="FFFFFF"/>
+          </w:tcPr>
+          <w:p>
+            <w:pPr>
+              <w:pStyle w:val="table"/>
+              <w:snapToGrid w:val="0"/>
+              <w:jc w:val="both"/>
+              <w:rPr>
+                <w:lang w:val="es-CO"/>
+              </w:rPr>
+            </w:pPr>
+            <w:r>
+              <w:rPr>
+                <w:lang w:val="es-CO"/>
+              </w:rPr>
+              <w:t xml:space="preserve">El sistema cierra sesión y presenta página de </w:t>
+            </w:r>
+            <w:r>
+              <w:rPr>
+                <w:lang w:val="es-CO"/>
+              </w:rPr>
+              <w:lastRenderedPageBreak/>
+              <w:t>autenticación para ingresar al sistema.</w:t>
+            </w:r>
+          </w:p>
+        </w:tc>
+        <w:tc>
+          <w:tcPr>
+            <w:tcW w:w="1843" w:type="dxa"/>
+            <w:shd w:val="clear" w:color="auto" w:fill="FFFFFF"/>
+          </w:tcPr>
+          <w:p>
+            <w:pPr>
+              <w:pStyle w:val="table"/>
+              <w:snapToGrid w:val="0"/>
+              <w:rPr>
+                <w:lang w:val="es-CO"/>
+              </w:rPr>
+            </w:pPr>
+            <w:r>
+              <w:rPr>
+                <w:lang w:val="es-CO"/>
+              </w:rPr>
+              <w:lastRenderedPageBreak/>
+              <w:t>Aprobado</w:t>
+            </w:r>
+          </w:p>
+        </w:tc>
+      </w:tr>
+      <w:tr>
+        <w:tc>
+          <w:tcPr>
+            <w:tcW w:w="697" w:type="dxa"/>
+            <w:shd w:val="clear" w:color="auto" w:fill="FFFFFF"/>
+          </w:tcPr>
+          <w:p>
+            <w:pPr>
+              <w:pStyle w:val="table"/>
+              <w:snapToGrid w:val="0"/>
+              <w:jc w:val="center"/>
+              <w:rPr>
+                <w:lang w:val="es-CO"/>
+              </w:rPr>
+            </w:pPr>
+            <w:r>
+              <w:rPr>
+                <w:b/>
+                <w:caps/>
+                <w:lang w:val="es-CO"/>
+              </w:rPr>
+              <w:lastRenderedPageBreak/>
+              <w:t>3</w:t>
+            </w:r>
+          </w:p>
+        </w:tc>
+        <w:tc>
+          <w:tcPr>
+            <w:tcW w:w="3172" w:type="dxa"/>
+            <w:shd w:val="clear" w:color="auto" w:fill="FFFFFF"/>
+          </w:tcPr>
+          <w:p>
+            <w:pPr>
+              <w:pStyle w:val="table"/>
+              <w:snapToGrid w:val="0"/>
+              <w:jc w:val="both"/>
+              <w:rPr>
+                <w:lang w:val="es-CO"/>
+              </w:rPr>
+            </w:pPr>
+            <w:r>
+              <w:rPr>
+                <w:lang w:val="es-CO"/>
+              </w:rPr>
+              <w:t>Verificar la postcondición 1.</w:t>
+            </w:r>
+          </w:p>
+        </w:tc>
+        <w:tc>
+          <w:tcPr>
+            <w:tcW w:w="2977" w:type="dxa"/>
+            <w:shd w:val="clear" w:color="auto" w:fill="FFFFFF"/>
+          </w:tcPr>
+          <w:p>
+            <w:pPr>
+              <w:pStyle w:val="table"/>
+              <w:snapToGrid w:val="0"/>
+              <w:jc w:val="both"/>
+              <w:rPr>
+                <w:lang w:val="es-CO"/>
+              </w:rPr>
+            </w:pPr>
+          </w:p>
+        </w:tc>
+        <w:tc>
+          <w:tcPr>
+            <w:tcW w:w="1843" w:type="dxa"/>
+            <w:shd w:val="clear" w:color="auto" w:fill="FFFFFF"/>
+          </w:tcPr>
+          <w:p>
+            <w:pPr>
+              <w:pStyle w:val="table"/>
+              <w:snapToGrid w:val="0"/>
+              <w:rPr>
+                <w:lang w:val="es-CO"/>
+              </w:rPr>
+            </w:pPr>
+            <w:r>
+              <w:rPr>
+                <w:lang w:val="es-CO"/>
+              </w:rPr>
+              <w:t>Aprobado</w:t>
+            </w:r>
+          </w:p>
+        </w:tc>
+      </w:tr>
+      <w:tr>
+        <w:tc>
+          <w:tcPr>
+            <w:tcW w:w="697" w:type="dxa"/>
+            <w:shd w:val="clear" w:color="auto" w:fill="FFFFFF"/>
+          </w:tcPr>
+          <w:p>
+            <w:pPr>
+              <w:pStyle w:val="table"/>
+              <w:snapToGrid w:val="0"/>
+              <w:jc w:val="center"/>
+              <w:rPr>
+                <w:lang w:val="es-CO"/>
+              </w:rPr>
+            </w:pPr>
+          </w:p>
+        </w:tc>
+        <w:tc>
+          <w:tcPr>
+            <w:tcW w:w="3172" w:type="dxa"/>
+            <w:shd w:val="clear" w:color="auto" w:fill="FFFFFF"/>
+          </w:tcPr>
+          <w:p>
+            <w:pPr>
+              <w:pStyle w:val="table"/>
+              <w:snapToGrid w:val="0"/>
+              <w:jc w:val="both"/>
+              <w:rPr>
+                <w:lang w:val="es-CO"/>
+              </w:rPr>
+            </w:pPr>
+          </w:p>
+        </w:tc>
+        <w:tc>
+          <w:tcPr>
+            <w:tcW w:w="2977" w:type="dxa"/>
+            <w:shd w:val="clear" w:color="auto" w:fill="FFFFFF"/>
+          </w:tcPr>
+          <w:p>
+            <w:pPr>
+              <w:pStyle w:val="table"/>
+              <w:snapToGrid w:val="0"/>
+              <w:jc w:val="both"/>
+              <w:rPr>
+                <w:lang w:val="es-CO"/>
+              </w:rPr>
+            </w:pPr>
+          </w:p>
+        </w:tc>
+        <w:tc>
+          <w:tcPr>
+            <w:tcW w:w="1843" w:type="dxa"/>
+            <w:shd w:val="clear" w:color="auto" w:fill="FFFFFF"/>
+          </w:tcPr>
+          <w:p>
+            <w:pPr>
+              <w:pStyle w:val="table"/>
+              <w:snapToGrid w:val="0"/>
+              <w:rPr>
+                <w:lang w:val="es-CO"/>
+              </w:rPr>
+            </w:pPr>
+          </w:p>
+        </w:tc>
+      </w:tr>
+      <w:tr>
+        <w:tc>
+          <w:tcPr>
+            <w:tcW w:w="697" w:type="dxa"/>
+            <w:shd w:val="clear" w:color="auto" w:fill="FFFFFF"/>
+          </w:tcPr>
+          <w:p>
+            <w:pPr>
+              <w:pStyle w:val="table"/>
+              <w:snapToGrid w:val="0"/>
+              <w:jc w:val="center"/>
+              <w:rPr>
+                <w:b/>
+                <w:caps/>
+                <w:lang w:val="es-CO"/>
+              </w:rPr>
+            </w:pPr>
+          </w:p>
+        </w:tc>
+        <w:tc>
+          <w:tcPr>
+            <w:tcW w:w="3172" w:type="dxa"/>
+            <w:shd w:val="clear" w:color="auto" w:fill="FFFFFF"/>
+          </w:tcPr>
+          <w:p>
+            <w:pPr>
+              <w:pStyle w:val="table"/>
+              <w:snapToGrid w:val="0"/>
+              <w:jc w:val="both"/>
+              <w:rPr>
+                <w:lang w:val="es-CO"/>
+              </w:rPr>
+            </w:pPr>
+          </w:p>
+        </w:tc>
+        <w:tc>
+          <w:tcPr>
+            <w:tcW w:w="2977" w:type="dxa"/>
+            <w:shd w:val="clear" w:color="auto" w:fill="FFFFFF"/>
+          </w:tcPr>
+          <w:p>
+            <w:pPr>
+              <w:pStyle w:val="table"/>
+              <w:snapToGrid w:val="0"/>
+              <w:jc w:val="both"/>
+              <w:rPr>
+                <w:lang w:val="es-CO"/>
+              </w:rPr>
+            </w:pPr>
+          </w:p>
+        </w:tc>
+        <w:tc>
+          <w:tcPr>
+            <w:tcW w:w="1843" w:type="dxa"/>
+            <w:shd w:val="clear" w:color="auto" w:fill="FFFFFF"/>
+          </w:tcPr>
+          <w:p>
+            <w:pPr>
+              <w:pStyle w:val="table"/>
+              <w:snapToGrid w:val="0"/>
+              <w:rPr>
+                <w:lang w:val="es-CO"/>
+              </w:rPr>
+            </w:pPr>
+          </w:p>
+        </w:tc>
+      </w:tr>
+    </w:tbl>
+    <w:p>
+      <w:pPr>
+        <w:rPr>
+          <w:rFonts w:ascii="Arial" w:hAnsi="Arial" w:cs="Arial"/>
+        </w:rPr>
+      </w:pPr>
+    </w:p>
+    <w:tbl>
+      <w:tblPr>
+        <w:tblW w:w="0" w:type="auto"/>
+        <w:tblInd w:w="85" w:type="dxa"/>
+        <w:tblLayout w:type="fixed"/>
+        <w:tblCellMar>
+          <w:left w:w="85" w:type="dxa"/>
+          <w:right w:w="85" w:type="dxa"/>
+        </w:tblCellMar>
+        <w:tblLook w:val="0000" w:firstRow="0" w:lastRow="0" w:firstColumn="0" w:lastColumn="0" w:noHBand="0" w:noVBand="0"/>
+      </w:tblPr>
+      <w:tblGrid>
+        <w:gridCol w:w="8696"/>
+      </w:tblGrid>
+      <w:tr>
+        <w:tc>
+          <w:tcPr>
+            <w:tcW w:w="8696" w:type="dxa"/>
+            <w:tcBorders>
+              <w:top w:val="single" w:sz="6" w:space="0" w:color="000000"/>
+              <w:left w:val="single" w:sz="6" w:space="0" w:color="000000"/>
+              <w:bottom w:val="single" w:sz="6" w:space="0" w:color="000000"/>
+              <w:right w:val="single" w:sz="6" w:space="0" w:color="000000"/>
+            </w:tcBorders>
+            <w:shd w:val="clear" w:color="auto" w:fill="E5E5E5"/>
+          </w:tcPr>
+          <w:p>
+            <w:pPr>
+              <w:pStyle w:val="table"/>
+              <w:snapToGrid w:val="0"/>
+            </w:pPr>
+            <w:r>
+              <w:rPr>
+                <w:b/>
+                <w:bCs/>
+                <w:lang w:val="es-CO"/>
+              </w:rPr>
+              <w:t>Postcondiciones</w:t>
+            </w:r>
+          </w:p>
+        </w:tc>
+      </w:tr>
+      <w:tr>
+        <w:tc>
+          <w:tcPr>
+            <w:tcW w:w="8696" w:type="dxa"/>
+            <w:tcBorders>
+              <w:top w:val="single" w:sz="6" w:space="0" w:color="000000"/>
+              <w:left w:val="single" w:sz="6" w:space="0" w:color="000000"/>
+              <w:bottom w:val="single" w:sz="6" w:space="0" w:color="000000"/>
+              <w:right w:val="single" w:sz="6" w:space="0" w:color="000000"/>
+            </w:tcBorders>
+            <w:shd w:val="clear" w:color="auto" w:fill="auto"/>
+          </w:tcPr>
+          <w:p>
+            <w:pPr>
+              <w:pStyle w:val="table"/>
+              <w:snapToGrid w:val="0"/>
+              <w:rPr>
+                <w:lang w:val="es-CO"/>
+              </w:rPr>
+            </w:pPr>
+            <w:r>
+              <w:rPr>
+                <w:lang w:val="es-CO"/>
+              </w:rPr>
+              <w:t>1. Se cierra la sesión del usuario.</w:t>
+            </w:r>
+          </w:p>
+        </w:tc>
+      </w:tr>
+      <w:tr>
+        <w:tc>
+          <w:tcPr>
+            <w:tcW w:w="8696" w:type="dxa"/>
+            <w:tcBorders>
+              <w:top w:val="single" w:sz="6" w:space="0" w:color="000000"/>
+              <w:left w:val="single" w:sz="6" w:space="0" w:color="000000"/>
+              <w:bottom w:val="single" w:sz="6" w:space="0" w:color="000000"/>
+              <w:right w:val="single" w:sz="6" w:space="0" w:color="000000"/>
+            </w:tcBorders>
+            <w:shd w:val="clear" w:color="auto" w:fill="auto"/>
+          </w:tcPr>
+          <w:p>
+            <w:pPr>
+              <w:pStyle w:val="table"/>
+              <w:snapToGrid w:val="0"/>
+              <w:rPr>
+                <w:lang w:val="es-CO"/>
+              </w:rPr>
+            </w:pPr>
+          </w:p>
+        </w:tc>
+      </w:tr>
+      <w:tr>
+        <w:tc>
+          <w:tcPr>
+            <w:tcW w:w="8696" w:type="dxa"/>
+            <w:tcBorders>
+              <w:top w:val="single" w:sz="6" w:space="0" w:color="000000"/>
+              <w:left w:val="single" w:sz="6" w:space="0" w:color="000000"/>
+              <w:bottom w:val="single" w:sz="6" w:space="0" w:color="000000"/>
+              <w:right w:val="single" w:sz="6" w:space="0" w:color="000000"/>
+            </w:tcBorders>
+            <w:shd w:val="clear" w:color="auto" w:fill="auto"/>
+          </w:tcPr>
+          <w:p>
+            <w:pPr>
+              <w:pStyle w:val="table"/>
+              <w:snapToGrid w:val="0"/>
+              <w:rPr>
+                <w:lang w:val="es-CO"/>
+              </w:rPr>
+            </w:pPr>
+          </w:p>
+        </w:tc>
+      </w:tr>
+      <w:tr>
+        <w:tc>
+          <w:tcPr>
+            <w:tcW w:w="8696" w:type="dxa"/>
+            <w:tcBorders>
+              <w:top w:val="single" w:sz="6" w:space="0" w:color="000000"/>
+              <w:left w:val="single" w:sz="6" w:space="0" w:color="000000"/>
+              <w:bottom w:val="single" w:sz="6" w:space="0" w:color="000000"/>
+              <w:right w:val="single" w:sz="6" w:space="0" w:color="000000"/>
+            </w:tcBorders>
+            <w:shd w:val="clear" w:color="auto" w:fill="auto"/>
+          </w:tcPr>
+          <w:p>
+            <w:pPr>
+              <w:pStyle w:val="table"/>
+              <w:snapToGrid w:val="0"/>
+              <w:rPr>
+                <w:lang w:val="es-CO"/>
+              </w:rPr>
+            </w:pPr>
+          </w:p>
+        </w:tc>
+      </w:tr>
+    </w:tbl>
+    <w:p/>
     <w:sectPr>
-      <w:footerReference w:type="default" r:id="rId8"/>
+      <w:footerReference w:type="default" r:id="rId9"/>
       <w:pgSz w:w="12240" w:h="15840"/>
       <w:pgMar w:top="1417" w:right="1701" w:bottom="1417" w:left="1701" w:header="708" w:footer="708" w:gutter="0"/>
       <w:cols w:space="708"/>
@@ -8666,7 +9355,7 @@
           <w:rPr>
             <w:noProof/>
           </w:rPr>
-          <w:t>6</w:t>
+          <w:t>7</w:t>
         </w:r>
         <w:r>
           <w:rPr>
@@ -10319,7 +11008,6 @@
     <w:name w:val="Hyperlink"/>
     <w:basedOn w:val="DefaultParagraphFont"/>
     <w:uiPriority w:val="99"/>
-    <w:semiHidden/>
     <w:unhideWhenUsed/>
     <w:rsid w:val="002D1A03"/>
     <w:rPr>
@@ -10596,7 +11284,7 @@
 </file>
 
 <file path=customXml/itemProps1.xml><?xml version="1.0" encoding="utf-8"?>
-<ds:datastoreItem xmlns:ds="http://schemas.openxmlformats.org/officeDocument/2006/customXml" ds:itemID="{19CEC0DE-52D3-4638-9AE7-22FA69137B8F}">
+<ds:datastoreItem xmlns:ds="http://schemas.openxmlformats.org/officeDocument/2006/customXml" ds:itemID="{4BF1A69E-60FA-4F89-ABAE-9F6B33F988A3}">
   <ds:schemaRefs>
     <ds:schemaRef ds:uri="http://schemas.openxmlformats.org/officeDocument/2006/bibliography"/>
   </ds:schemaRefs>

</xml_diff>

<commit_message>
Actualización documento de pruebas y scripts de pruebas en Selenium teniendo en cuenta cambios hecho por desarrolladores. Estado del sistema en Sprint 1: Completamente funcional.
</commit_message>
<xml_diff>
--- a/documents/Pruebas/Documentación Casos de Prueba.docx
+++ b/documents/Pruebas/Documentación Casos de Prueba.docx
@@ -247,8 +247,18 @@
           <w:szCs w:val="30"/>
           <w:lang w:val="es-CO"/>
         </w:rPr>
-        <w:t>Grace Cabana</w:t>
+        <w:t xml:space="preserve">Grace </w:t>
       </w:r>
+      <w:proofErr w:type="spellStart"/>
+      <w:r>
+        <w:rPr>
+          <w:sz w:val="30"/>
+          <w:szCs w:val="30"/>
+          <w:lang w:val="es-CO"/>
+        </w:rPr>
+        <w:t>Cabana</w:t>
+      </w:r>
+      <w:proofErr w:type="spellEnd"/>
     </w:p>
     <w:p>
       <w:pPr>
@@ -473,7 +483,23 @@
           <w:rFonts w:ascii="Arial" w:hAnsi="Arial" w:cs="Arial"/>
           <w:lang w:val="es-CO"/>
         </w:rPr>
-        <w:t>enidos en el presente documento también se encuentran implementados en la herramienta Selenium IDE para ejecutarlas de manera automática.</w:t>
+        <w:t xml:space="preserve">enidos en el presente documento también se encuentran implementados en la herramienta </w:t>
+      </w:r>
+      <w:proofErr w:type="spellStart"/>
+      <w:r>
+        <w:rPr>
+          <w:rFonts w:ascii="Arial" w:hAnsi="Arial" w:cs="Arial"/>
+          <w:lang w:val="es-CO"/>
+        </w:rPr>
+        <w:t>Selenium</w:t>
+      </w:r>
+      <w:proofErr w:type="spellEnd"/>
+      <w:r>
+        <w:rPr>
+          <w:rFonts w:ascii="Arial" w:hAnsi="Arial" w:cs="Arial"/>
+          <w:lang w:val="es-CO"/>
+        </w:rPr>
+        <w:t xml:space="preserve"> IDE para ejecutarlas de manera automática.</w:t>
       </w:r>
     </w:p>
     <w:p>
@@ -497,7 +523,39 @@
           <w:rFonts w:ascii="Arial" w:hAnsi="Arial" w:cs="Arial"/>
           <w:lang w:val="es-CO"/>
         </w:rPr>
-        <w:t xml:space="preserve"> add-on de Firefox Selenium IDE</w:t>
+        <w:t xml:space="preserve"> </w:t>
+      </w:r>
+      <w:proofErr w:type="spellStart"/>
+      <w:r>
+        <w:rPr>
+          <w:rFonts w:ascii="Arial" w:hAnsi="Arial" w:cs="Arial"/>
+          <w:lang w:val="es-CO"/>
+        </w:rPr>
+        <w:t>add-on</w:t>
+      </w:r>
+      <w:proofErr w:type="spellEnd"/>
+      <w:r>
+        <w:rPr>
+          <w:rFonts w:ascii="Arial" w:hAnsi="Arial" w:cs="Arial"/>
+          <w:lang w:val="es-CO"/>
+        </w:rPr>
+        <w:t xml:space="preserve"> de Firefox </w:t>
+      </w:r>
+      <w:proofErr w:type="spellStart"/>
+      <w:r>
+        <w:rPr>
+          <w:rFonts w:ascii="Arial" w:hAnsi="Arial" w:cs="Arial"/>
+          <w:lang w:val="es-CO"/>
+        </w:rPr>
+        <w:t>Selenium</w:t>
+      </w:r>
+      <w:proofErr w:type="spellEnd"/>
+      <w:r>
+        <w:rPr>
+          <w:rFonts w:ascii="Arial" w:hAnsi="Arial" w:cs="Arial"/>
+          <w:lang w:val="es-CO"/>
+        </w:rPr>
+        <w:t xml:space="preserve"> IDE</w:t>
       </w:r>
       <w:r>
         <w:rPr>
@@ -554,7 +612,23 @@
           <w:rFonts w:ascii="Arial" w:hAnsi="Arial" w:cs="Arial"/>
           <w:lang w:val="es-CO"/>
         </w:rPr>
-        <w:t>Este conjunto está conformado por los casos de prueba que buscan verificar y validar las funcionalidades asociadas al login y al registro de los usuarios.</w:t>
+        <w:t xml:space="preserve">Este conjunto está conformado por los casos de prueba que buscan verificar y validar las funcionalidades asociadas al </w:t>
+      </w:r>
+      <w:proofErr w:type="spellStart"/>
+      <w:r>
+        <w:rPr>
+          <w:rFonts w:ascii="Arial" w:hAnsi="Arial" w:cs="Arial"/>
+          <w:lang w:val="es-CO"/>
+        </w:rPr>
+        <w:t>login</w:t>
+      </w:r>
+      <w:proofErr w:type="spellEnd"/>
+      <w:r>
+        <w:rPr>
+          <w:rFonts w:ascii="Arial" w:hAnsi="Arial" w:cs="Arial"/>
+          <w:lang w:val="es-CO"/>
+        </w:rPr>
+        <w:t xml:space="preserve"> y al registro de los usuarios.</w:t>
       </w:r>
     </w:p>
     <w:p>
@@ -819,8 +893,16 @@
               <w:rPr>
                 <w:lang w:val="es-CO"/>
               </w:rPr>
-              <w:t xml:space="preserve"> Grace Cabana</w:t>
-            </w:r>
+              <w:t xml:space="preserve"> Grace </w:t>
+            </w:r>
+            <w:proofErr w:type="spellStart"/>
+            <w:r>
+              <w:rPr>
+                <w:lang w:val="es-CO"/>
+              </w:rPr>
+              <w:t>Cabana</w:t>
+            </w:r>
+            <w:proofErr w:type="spellEnd"/>
           </w:p>
         </w:tc>
         <w:tc>
@@ -895,8 +977,16 @@
               <w:rPr>
                 <w:lang w:val="es-CO"/>
               </w:rPr>
-              <w:t xml:space="preserve"> Grace Cabana</w:t>
-            </w:r>
+              <w:t xml:space="preserve"> Grace </w:t>
+            </w:r>
+            <w:proofErr w:type="spellStart"/>
+            <w:r>
+              <w:rPr>
+                <w:lang w:val="es-CO"/>
+              </w:rPr>
+              <w:t>Cabana</w:t>
+            </w:r>
+            <w:proofErr w:type="spellEnd"/>
           </w:p>
         </w:tc>
         <w:tc>
@@ -1468,11 +1558,19 @@
               </w:rPr>
               <w:t>Dar clic en la opción “</w:t>
             </w:r>
-            <w:r>
-              <w:rPr>
-                <w:lang w:val="es-CO"/>
-              </w:rPr>
-              <w:t>login a la tienda</w:t>
+            <w:proofErr w:type="spellStart"/>
+            <w:r>
+              <w:rPr>
+                <w:lang w:val="es-CO"/>
+              </w:rPr>
+              <w:t>login</w:t>
+            </w:r>
+            <w:proofErr w:type="spellEnd"/>
+            <w:r>
+              <w:rPr>
+                <w:lang w:val="es-CO"/>
+              </w:rPr>
+              <w:t xml:space="preserve"> a la tienda</w:t>
             </w:r>
             <w:r>
               <w:rPr>
@@ -1888,7 +1986,21 @@
               <w:rPr>
                 <w:lang w:val="es-CO"/>
               </w:rPr>
-              <w:t>Verificar la postcondición 1.</w:t>
+              <w:t xml:space="preserve">Verificar la </w:t>
+            </w:r>
+            <w:proofErr w:type="spellStart"/>
+            <w:r>
+              <w:rPr>
+                <w:lang w:val="es-CO"/>
+              </w:rPr>
+              <w:t>postcondición</w:t>
+            </w:r>
+            <w:proofErr w:type="spellEnd"/>
+            <w:r>
+              <w:rPr>
+                <w:lang w:val="es-CO"/>
+              </w:rPr>
+              <w:t xml:space="preserve"> 1.</w:t>
             </w:r>
           </w:p>
         </w:tc>
@@ -1969,6 +2081,7 @@
               <w:pStyle w:val="table"/>
               <w:snapToGrid w:val="0"/>
             </w:pPr>
+            <w:proofErr w:type="spellStart"/>
             <w:r>
               <w:rPr>
                 <w:b/>
@@ -1977,6 +2090,7 @@
               </w:rPr>
               <w:t>Postcondiciones</w:t>
             </w:r>
+            <w:proofErr w:type="spellEnd"/>
           </w:p>
         </w:tc>
       </w:tr>
@@ -2302,8 +2416,16 @@
               <w:rPr>
                 <w:lang w:val="es-CO"/>
               </w:rPr>
-              <w:t xml:space="preserve"> Grace Cabana</w:t>
-            </w:r>
+              <w:t xml:space="preserve"> Grace </w:t>
+            </w:r>
+            <w:proofErr w:type="spellStart"/>
+            <w:r>
+              <w:rPr>
+                <w:lang w:val="es-CO"/>
+              </w:rPr>
+              <w:t>Cabana</w:t>
+            </w:r>
+            <w:proofErr w:type="spellEnd"/>
           </w:p>
         </w:tc>
         <w:tc>
@@ -2378,8 +2500,16 @@
               <w:rPr>
                 <w:lang w:val="es-CO"/>
               </w:rPr>
-              <w:t xml:space="preserve"> Grace Cabana</w:t>
-            </w:r>
+              <w:t xml:space="preserve"> Grace </w:t>
+            </w:r>
+            <w:proofErr w:type="spellStart"/>
+            <w:r>
+              <w:rPr>
+                <w:lang w:val="es-CO"/>
+              </w:rPr>
+              <w:t>Cabana</w:t>
+            </w:r>
+            <w:proofErr w:type="spellEnd"/>
           </w:p>
         </w:tc>
         <w:tc>
@@ -2921,11 +3051,19 @@
               </w:rPr>
               <w:t>Dar clic en la opción “</w:t>
             </w:r>
-            <w:r>
-              <w:rPr>
-                <w:lang w:val="es-CO"/>
-              </w:rPr>
-              <w:t>login a la tienda</w:t>
+            <w:proofErr w:type="spellStart"/>
+            <w:r>
+              <w:rPr>
+                <w:lang w:val="es-CO"/>
+              </w:rPr>
+              <w:t>login</w:t>
+            </w:r>
+            <w:proofErr w:type="spellEnd"/>
+            <w:r>
+              <w:rPr>
+                <w:lang w:val="es-CO"/>
+              </w:rPr>
+              <w:t xml:space="preserve"> a la tienda</w:t>
             </w:r>
             <w:r>
               <w:rPr>
@@ -3221,7 +3359,21 @@
               <w:rPr>
                 <w:lang w:val="es-CO"/>
               </w:rPr>
-              <w:t xml:space="preserve">El sistema muestra mensaje de de error por el nombre de usuario ingresado. </w:t>
+              <w:t xml:space="preserve">El sistema muestra mensaje de </w:t>
+            </w:r>
+            <w:proofErr w:type="spellStart"/>
+            <w:r>
+              <w:rPr>
+                <w:lang w:val="es-CO"/>
+              </w:rPr>
+              <w:t>de</w:t>
+            </w:r>
+            <w:proofErr w:type="spellEnd"/>
+            <w:r>
+              <w:rPr>
+                <w:lang w:val="es-CO"/>
+              </w:rPr>
+              <w:t xml:space="preserve"> error por el nombre de usuario ingresado. </w:t>
             </w:r>
           </w:p>
         </w:tc>
@@ -3292,7 +3444,21 @@
               <w:rPr>
                 <w:lang w:val="es-CO"/>
               </w:rPr>
-              <w:t>Verificar la postcondición 1.</w:t>
+              <w:t xml:space="preserve">Verificar la </w:t>
+            </w:r>
+            <w:proofErr w:type="spellStart"/>
+            <w:r>
+              <w:rPr>
+                <w:lang w:val="es-CO"/>
+              </w:rPr>
+              <w:t>postcondición</w:t>
+            </w:r>
+            <w:proofErr w:type="spellEnd"/>
+            <w:r>
+              <w:rPr>
+                <w:lang w:val="es-CO"/>
+              </w:rPr>
+              <w:t xml:space="preserve"> 1.</w:t>
             </w:r>
           </w:p>
         </w:tc>
@@ -3373,6 +3539,7 @@
               <w:pStyle w:val="table"/>
               <w:snapToGrid w:val="0"/>
             </w:pPr>
+            <w:proofErr w:type="spellStart"/>
             <w:r>
               <w:rPr>
                 <w:b/>
@@ -3381,6 +3548,7 @@
               </w:rPr>
               <w:t>Postcondiciones</w:t>
             </w:r>
+            <w:proofErr w:type="spellEnd"/>
           </w:p>
         </w:tc>
       </w:tr>
@@ -3701,8 +3869,16 @@
               <w:rPr>
                 <w:lang w:val="es-CO"/>
               </w:rPr>
-              <w:t xml:space="preserve"> Grace Cabana</w:t>
-            </w:r>
+              <w:t xml:space="preserve"> Grace </w:t>
+            </w:r>
+            <w:proofErr w:type="spellStart"/>
+            <w:r>
+              <w:rPr>
+                <w:lang w:val="es-CO"/>
+              </w:rPr>
+              <w:t>Cabana</w:t>
+            </w:r>
+            <w:proofErr w:type="spellEnd"/>
           </w:p>
         </w:tc>
         <w:tc>
@@ -3777,8 +3953,16 @@
               <w:rPr>
                 <w:lang w:val="es-CO"/>
               </w:rPr>
-              <w:t xml:space="preserve"> Grace Cabana</w:t>
-            </w:r>
+              <w:t xml:space="preserve"> Grace </w:t>
+            </w:r>
+            <w:proofErr w:type="spellStart"/>
+            <w:r>
+              <w:rPr>
+                <w:lang w:val="es-CO"/>
+              </w:rPr>
+              <w:t>Cabana</w:t>
+            </w:r>
+            <w:proofErr w:type="spellEnd"/>
           </w:p>
         </w:tc>
         <w:tc>
@@ -3815,13 +3999,7 @@
               <w:rPr>
                 <w:lang w:val="es-CO"/>
               </w:rPr>
-              <w:t>Febrero 22</w:t>
-            </w:r>
-            <w:r>
-              <w:rPr>
-                <w:lang w:val="es-CO"/>
-              </w:rPr>
-              <w:t xml:space="preserve"> de 2015</w:t>
+              <w:t>Febrero 22 de 2015</w:t>
             </w:r>
           </w:p>
         </w:tc>
@@ -3985,13 +4163,21 @@
               <w:rPr>
                 <w:lang w:val="es-CO"/>
               </w:rPr>
-              <w:t>El usuario dispone de una cuenta en el sistema con rol V</w:t>
-            </w:r>
-            <w:r>
-              <w:rPr>
-                <w:lang w:val="es-CO"/>
-              </w:rPr>
-              <w:t>endedor.</w:t>
+              <w:t xml:space="preserve">El usuario dispone de una cuenta en el sistema con rol </w:t>
+            </w:r>
+            <w:r>
+              <w:rPr>
+                <w:lang w:val="es-CO"/>
+              </w:rPr>
+              <w:t>Ädministrador”</w:t>
+            </w:r>
+            <w:bookmarkStart w:id="0" w:name="_GoBack"/>
+            <w:bookmarkEnd w:id="0"/>
+            <w:r>
+              <w:rPr>
+                <w:lang w:val="es-CO"/>
+              </w:rPr>
+              <w:t>.</w:t>
             </w:r>
           </w:p>
         </w:tc>
@@ -4330,11 +4516,19 @@
               </w:rPr>
               <w:t>Dar clic en la opción “</w:t>
             </w:r>
-            <w:r>
-              <w:rPr>
-                <w:lang w:val="es-CO"/>
-              </w:rPr>
-              <w:t>login a la tienda</w:t>
+            <w:proofErr w:type="spellStart"/>
+            <w:r>
+              <w:rPr>
+                <w:lang w:val="es-CO"/>
+              </w:rPr>
+              <w:t>login</w:t>
+            </w:r>
+            <w:proofErr w:type="spellEnd"/>
+            <w:r>
+              <w:rPr>
+                <w:lang w:val="es-CO"/>
+              </w:rPr>
+              <w:t xml:space="preserve"> a la tienda</w:t>
             </w:r>
             <w:r>
               <w:rPr>
@@ -4538,7 +4732,21 @@
               <w:rPr>
                 <w:lang w:val="es-CO"/>
               </w:rPr>
-              <w:t>El sistema presenta una pantalla dando bienvenida al usuario por su nombre de usuario y presenta la opción de “logout”.</w:t>
+              <w:t>El sistema presenta una pantalla dando bienvenida al usuario por su nombre de usuario y presenta la opción de “</w:t>
+            </w:r>
+            <w:proofErr w:type="spellStart"/>
+            <w:r>
+              <w:rPr>
+                <w:lang w:val="es-CO"/>
+              </w:rPr>
+              <w:t>logout</w:t>
+            </w:r>
+            <w:proofErr w:type="spellEnd"/>
+            <w:r>
+              <w:rPr>
+                <w:lang w:val="es-CO"/>
+              </w:rPr>
+              <w:t>”.</w:t>
             </w:r>
           </w:p>
         </w:tc>
@@ -4607,7 +4815,21 @@
               <w:rPr>
                 <w:lang w:val="es-CO"/>
               </w:rPr>
-              <w:t>Verificar la postcondición 1.</w:t>
+              <w:t xml:space="preserve">Verificar la </w:t>
+            </w:r>
+            <w:proofErr w:type="spellStart"/>
+            <w:r>
+              <w:rPr>
+                <w:lang w:val="es-CO"/>
+              </w:rPr>
+              <w:t>postcondición</w:t>
+            </w:r>
+            <w:proofErr w:type="spellEnd"/>
+            <w:r>
+              <w:rPr>
+                <w:lang w:val="es-CO"/>
+              </w:rPr>
+              <w:t xml:space="preserve"> 1.</w:t>
             </w:r>
           </w:p>
         </w:tc>
@@ -4642,10 +4864,9 @@
             </w:pPr>
             <w:r>
               <w:rPr>
-                <w:color w:val="FF0000"/>
-                <w:lang w:val="es-CO"/>
-              </w:rPr>
-              <w:t>REVISAR</w:t>
+                <w:lang w:val="es-CO"/>
+              </w:rPr>
+              <w:t>Aprobado</w:t>
             </w:r>
           </w:p>
         </w:tc>
@@ -4821,6 +5042,7 @@
               <w:pStyle w:val="table"/>
               <w:snapToGrid w:val="0"/>
             </w:pPr>
+            <w:proofErr w:type="spellStart"/>
             <w:r>
               <w:rPr>
                 <w:b/>
@@ -4829,6 +5051,7 @@
               </w:rPr>
               <w:t>Postcondiciones</w:t>
             </w:r>
+            <w:proofErr w:type="spellEnd"/>
           </w:p>
         </w:tc>
       </w:tr>
@@ -5186,8 +5409,16 @@
               <w:rPr>
                 <w:lang w:val="es-CO"/>
               </w:rPr>
-              <w:t xml:space="preserve"> Grace Cabana</w:t>
-            </w:r>
+              <w:t xml:space="preserve"> Grace </w:t>
+            </w:r>
+            <w:proofErr w:type="spellStart"/>
+            <w:r>
+              <w:rPr>
+                <w:lang w:val="es-CO"/>
+              </w:rPr>
+              <w:t>Cabana</w:t>
+            </w:r>
+            <w:proofErr w:type="spellEnd"/>
           </w:p>
         </w:tc>
         <w:tc>
@@ -5256,8 +5487,16 @@
               <w:rPr>
                 <w:lang w:val="es-CO"/>
               </w:rPr>
-              <w:t xml:space="preserve"> Grace Cabana</w:t>
-            </w:r>
+              <w:t xml:space="preserve"> Grace </w:t>
+            </w:r>
+            <w:proofErr w:type="spellStart"/>
+            <w:r>
+              <w:rPr>
+                <w:lang w:val="es-CO"/>
+              </w:rPr>
+              <w:t>Cabana</w:t>
+            </w:r>
+            <w:proofErr w:type="spellEnd"/>
           </w:p>
         </w:tc>
         <w:tc>
@@ -5294,13 +5533,7 @@
               <w:rPr>
                 <w:lang w:val="es-CO"/>
               </w:rPr>
-              <w:t>Febrero 22</w:t>
-            </w:r>
-            <w:r>
-              <w:rPr>
-                <w:lang w:val="es-CO"/>
-              </w:rPr>
-              <w:t xml:space="preserve"> de 2015</w:t>
+              <w:t>Febrero 22 de 2015</w:t>
             </w:r>
           </w:p>
         </w:tc>
@@ -5358,13 +5591,7 @@
               <w:rPr>
                 <w:lang w:val="es-CO"/>
               </w:rPr>
-              <w:t>iniciar sesión</w:t>
-            </w:r>
-            <w:r>
-              <w:rPr>
-                <w:lang w:val="es-CO"/>
-              </w:rPr>
-              <w:t>.</w:t>
+              <w:t>iniciar sesión.</w:t>
             </w:r>
           </w:p>
         </w:tc>
@@ -5857,11 +6084,19 @@
               </w:rPr>
               <w:t>Dar clic en la opción “</w:t>
             </w:r>
-            <w:r>
-              <w:rPr>
-                <w:lang w:val="es-CO"/>
-              </w:rPr>
-              <w:t>login a la tienda</w:t>
+            <w:proofErr w:type="spellStart"/>
+            <w:r>
+              <w:rPr>
+                <w:lang w:val="es-CO"/>
+              </w:rPr>
+              <w:t>login</w:t>
+            </w:r>
+            <w:proofErr w:type="spellEnd"/>
+            <w:r>
+              <w:rPr>
+                <w:lang w:val="es-CO"/>
+              </w:rPr>
+              <w:t xml:space="preserve"> a la tienda</w:t>
             </w:r>
             <w:r>
               <w:rPr>
@@ -5906,6 +6141,12 @@
                 <w:lang w:val="es-CO"/>
               </w:rPr>
             </w:pPr>
+            <w:r>
+              <w:rPr>
+                <w:lang w:val="es-CO"/>
+              </w:rPr>
+              <w:t>Aprobado</w:t>
+            </w:r>
           </w:p>
         </w:tc>
       </w:tr>
@@ -6072,10 +6313,9 @@
             </w:pPr>
             <w:r>
               <w:rPr>
-                <w:color w:val="FF0000"/>
-                <w:lang w:val="es-CO"/>
-              </w:rPr>
-              <w:t>REVISAR</w:t>
+                <w:lang w:val="es-CO"/>
+              </w:rPr>
+              <w:t>Aprobado</w:t>
             </w:r>
           </w:p>
         </w:tc>
@@ -6123,7 +6363,21 @@
               <w:rPr>
                 <w:lang w:val="es-CO"/>
               </w:rPr>
-              <w:t>Verificar la postcondición 1.</w:t>
+              <w:t xml:space="preserve">Verificar la </w:t>
+            </w:r>
+            <w:proofErr w:type="spellStart"/>
+            <w:r>
+              <w:rPr>
+                <w:lang w:val="es-CO"/>
+              </w:rPr>
+              <w:t>postcondición</w:t>
+            </w:r>
+            <w:proofErr w:type="spellEnd"/>
+            <w:r>
+              <w:rPr>
+                <w:lang w:val="es-CO"/>
+              </w:rPr>
+              <w:t xml:space="preserve"> 1.</w:t>
             </w:r>
           </w:p>
         </w:tc>
@@ -6330,6 +6584,7 @@
               <w:pStyle w:val="table"/>
               <w:snapToGrid w:val="0"/>
             </w:pPr>
+            <w:proofErr w:type="spellStart"/>
             <w:r>
               <w:rPr>
                 <w:b/>
@@ -6338,6 +6593,7 @@
               </w:rPr>
               <w:t>Postcondiciones</w:t>
             </w:r>
+            <w:proofErr w:type="spellEnd"/>
           </w:p>
         </w:tc>
       </w:tr>
@@ -6470,13 +6726,7 @@
         <w:pStyle w:val="Heading3"/>
       </w:pPr>
       <w:r>
-        <w:t xml:space="preserve">CP_002_N </w:t>
-      </w:r>
-      <w:r>
-        <w:t xml:space="preserve">_2 </w:t>
-      </w:r>
-      <w:r>
-        <w:t>– Inicio de sesión</w:t>
+        <w:t>CP_002_N _2 – Inicio de sesión</w:t>
       </w:r>
     </w:p>
     <w:tbl>
@@ -6552,13 +6802,7 @@
               <w:rPr>
                 <w:lang w:val="es-CO"/>
               </w:rPr>
-              <w:t>N</w:t>
-            </w:r>
-            <w:r>
-              <w:rPr>
-                <w:lang w:val="es-CO"/>
-              </w:rPr>
-              <w:t>_2</w:t>
+              <w:t>N_2</w:t>
             </w:r>
           </w:p>
         </w:tc>
@@ -6604,13 +6848,7 @@
               <w:rPr>
                 <w:lang w:val="es-CO"/>
               </w:rPr>
-              <w:t>N</w:t>
-            </w:r>
-            <w:r>
-              <w:rPr>
-                <w:lang w:val="es-CO"/>
-              </w:rPr>
-              <w:t>_2</w:t>
+              <w:t>N_2</w:t>
             </w:r>
             <w:r>
               <w:rPr>
@@ -6730,8 +6968,16 @@
               <w:rPr>
                 <w:lang w:val="es-CO"/>
               </w:rPr>
-              <w:t xml:space="preserve"> Grace Cabana</w:t>
-            </w:r>
+              <w:t xml:space="preserve"> Grace </w:t>
+            </w:r>
+            <w:proofErr w:type="spellStart"/>
+            <w:r>
+              <w:rPr>
+                <w:lang w:val="es-CO"/>
+              </w:rPr>
+              <w:t>Cabana</w:t>
+            </w:r>
+            <w:proofErr w:type="spellEnd"/>
           </w:p>
         </w:tc>
         <w:tc>
@@ -6812,8 +7058,16 @@
               <w:rPr>
                 <w:lang w:val="es-CO"/>
               </w:rPr>
-              <w:t xml:space="preserve"> Grace Cabana</w:t>
-            </w:r>
+              <w:t xml:space="preserve"> Grace </w:t>
+            </w:r>
+            <w:proofErr w:type="spellStart"/>
+            <w:r>
+              <w:rPr>
+                <w:lang w:val="es-CO"/>
+              </w:rPr>
+              <w:t>Cabana</w:t>
+            </w:r>
+            <w:proofErr w:type="spellEnd"/>
           </w:p>
         </w:tc>
         <w:tc>
@@ -6890,19 +7144,7 @@
               <w:rPr>
                 <w:lang w:val="es-CO"/>
               </w:rPr>
-              <w:t xml:space="preserve"> El usuario ingresa </w:t>
-            </w:r>
-            <w:r>
-              <w:rPr>
-                <w:lang w:val="es-CO"/>
-              </w:rPr>
-              <w:t>un nombre de usuario inexistente generando error al momento de iniciar sesión</w:t>
-            </w:r>
-            <w:r>
-              <w:rPr>
-                <w:lang w:val="es-CO"/>
-              </w:rPr>
-              <w:t>.</w:t>
+              <w:t xml:space="preserve"> El usuario ingresa un nombre de usuario inexistente generando error al momento de iniciar sesión.</w:t>
             </w:r>
           </w:p>
         </w:tc>
@@ -7378,11 +7620,19 @@
               </w:rPr>
               <w:t>Dar clic en la opción “</w:t>
             </w:r>
-            <w:r>
-              <w:rPr>
-                <w:lang w:val="es-CO"/>
-              </w:rPr>
-              <w:t>login a la tienda</w:t>
+            <w:proofErr w:type="spellStart"/>
+            <w:r>
+              <w:rPr>
+                <w:lang w:val="es-CO"/>
+              </w:rPr>
+              <w:t>login</w:t>
+            </w:r>
+            <w:proofErr w:type="spellEnd"/>
+            <w:r>
+              <w:rPr>
+                <w:lang w:val="es-CO"/>
+              </w:rPr>
+              <w:t xml:space="preserve"> a la tienda</w:t>
             </w:r>
             <w:r>
               <w:rPr>
@@ -7485,7 +7735,21 @@
               <w:rPr>
                 <w:lang w:val="es-CO"/>
               </w:rPr>
-              <w:t xml:space="preserve">datos de login incluyendo un </w:t>
+              <w:t xml:space="preserve">datos de </w:t>
+            </w:r>
+            <w:proofErr w:type="spellStart"/>
+            <w:r>
+              <w:rPr>
+                <w:lang w:val="es-CO"/>
+              </w:rPr>
+              <w:t>login</w:t>
+            </w:r>
+            <w:proofErr w:type="spellEnd"/>
+            <w:r>
+              <w:rPr>
+                <w:lang w:val="es-CO"/>
+              </w:rPr>
+              <w:t xml:space="preserve"> incluyendo un </w:t>
             </w:r>
             <w:r>
               <w:rPr>
@@ -7667,7 +7931,21 @@
               <w:rPr>
                 <w:lang w:val="es-CO"/>
               </w:rPr>
-              <w:t>Verificar la postcondición 1.</w:t>
+              <w:t xml:space="preserve">Verificar la </w:t>
+            </w:r>
+            <w:proofErr w:type="spellStart"/>
+            <w:r>
+              <w:rPr>
+                <w:lang w:val="es-CO"/>
+              </w:rPr>
+              <w:t>postcondición</w:t>
+            </w:r>
+            <w:proofErr w:type="spellEnd"/>
+            <w:r>
+              <w:rPr>
+                <w:lang w:val="es-CO"/>
+              </w:rPr>
+              <w:t xml:space="preserve"> 1.</w:t>
             </w:r>
           </w:p>
         </w:tc>
@@ -7880,6 +8158,7 @@
               <w:pStyle w:val="table"/>
               <w:snapToGrid w:val="0"/>
             </w:pPr>
+            <w:proofErr w:type="spellStart"/>
             <w:r>
               <w:rPr>
                 <w:b/>
@@ -7888,6 +8167,7 @@
               </w:rPr>
               <w:t>Postcondiciones</w:t>
             </w:r>
+            <w:proofErr w:type="spellEnd"/>
           </w:p>
         </w:tc>
       </w:tr>
@@ -8238,8 +8518,16 @@
               <w:rPr>
                 <w:lang w:val="es-CO"/>
               </w:rPr>
-              <w:t xml:space="preserve"> Grace Cabana</w:t>
-            </w:r>
+              <w:t xml:space="preserve"> Grace </w:t>
+            </w:r>
+            <w:proofErr w:type="spellStart"/>
+            <w:r>
+              <w:rPr>
+                <w:lang w:val="es-CO"/>
+              </w:rPr>
+              <w:t>Cabana</w:t>
+            </w:r>
+            <w:proofErr w:type="spellEnd"/>
           </w:p>
         </w:tc>
         <w:tc>
@@ -8308,8 +8596,16 @@
               <w:rPr>
                 <w:lang w:val="es-CO"/>
               </w:rPr>
-              <w:t xml:space="preserve"> Grace Cabana</w:t>
-            </w:r>
+              <w:t xml:space="preserve"> Grace </w:t>
+            </w:r>
+            <w:proofErr w:type="spellStart"/>
+            <w:r>
+              <w:rPr>
+                <w:lang w:val="es-CO"/>
+              </w:rPr>
+              <w:t>Cabana</w:t>
+            </w:r>
+            <w:proofErr w:type="spellEnd"/>
           </w:p>
         </w:tc>
         <w:tc>
@@ -8346,15 +8642,7 @@
               <w:rPr>
                 <w:lang w:val="es-CO"/>
               </w:rPr>
-              <w:t>Febrero 22</w:t>
-            </w:r>
-            <w:bookmarkStart w:id="0" w:name="_GoBack"/>
-            <w:bookmarkEnd w:id="0"/>
-            <w:r>
-              <w:rPr>
-                <w:lang w:val="es-CO"/>
-              </w:rPr>
-              <w:t xml:space="preserve"> de 2015</w:t>
+              <w:t>Febrero 22 de 2015</w:t>
             </w:r>
           </w:p>
         </w:tc>
@@ -8792,7 +9080,21 @@
               <w:rPr>
                 <w:lang w:val="es-CO"/>
               </w:rPr>
-              <w:t>El sistema presenta la pantalla con la sesión del usuario que incluye la opción “logout”.</w:t>
+              <w:t>El sistema presenta la pantalla con la sesión del usuario que incluye la opción “</w:t>
+            </w:r>
+            <w:proofErr w:type="spellStart"/>
+            <w:r>
+              <w:rPr>
+                <w:lang w:val="es-CO"/>
+              </w:rPr>
+              <w:t>logout</w:t>
+            </w:r>
+            <w:proofErr w:type="spellEnd"/>
+            <w:r>
+              <w:rPr>
+                <w:lang w:val="es-CO"/>
+              </w:rPr>
+              <w:t>”.</w:t>
             </w:r>
           </w:p>
         </w:tc>
@@ -8861,7 +9163,21 @@
               <w:rPr>
                 <w:lang w:val="es-CO"/>
               </w:rPr>
-              <w:t>Dar clic en la opción “logout”.</w:t>
+              <w:t>Dar clic en la opción “</w:t>
+            </w:r>
+            <w:proofErr w:type="spellStart"/>
+            <w:r>
+              <w:rPr>
+                <w:lang w:val="es-CO"/>
+              </w:rPr>
+              <w:t>logout</w:t>
+            </w:r>
+            <w:proofErr w:type="spellEnd"/>
+            <w:r>
+              <w:rPr>
+                <w:lang w:val="es-CO"/>
+              </w:rPr>
+              <w:t>”.</w:t>
             </w:r>
           </w:p>
         </w:tc>
@@ -8961,7 +9277,21 @@
               <w:rPr>
                 <w:lang w:val="es-CO"/>
               </w:rPr>
-              <w:t>Verificar la postcondición 1.</w:t>
+              <w:t xml:space="preserve">Verificar la </w:t>
+            </w:r>
+            <w:proofErr w:type="spellStart"/>
+            <w:r>
+              <w:rPr>
+                <w:lang w:val="es-CO"/>
+              </w:rPr>
+              <w:t>postcondición</w:t>
+            </w:r>
+            <w:proofErr w:type="spellEnd"/>
+            <w:r>
+              <w:rPr>
+                <w:lang w:val="es-CO"/>
+              </w:rPr>
+              <w:t xml:space="preserve"> 1.</w:t>
             </w:r>
           </w:p>
         </w:tc>
@@ -9174,6 +9504,7 @@
               <w:pStyle w:val="table"/>
               <w:snapToGrid w:val="0"/>
             </w:pPr>
+            <w:proofErr w:type="spellStart"/>
             <w:r>
               <w:rPr>
                 <w:b/>
@@ -9182,6 +9513,7 @@
               </w:rPr>
               <w:t>Postcondiciones</w:t>
             </w:r>
+            <w:proofErr w:type="spellEnd"/>
           </w:p>
         </w:tc>
       </w:tr>
@@ -11284,7 +11616,7 @@
 </file>
 
 <file path=customXml/itemProps1.xml><?xml version="1.0" encoding="utf-8"?>
-<ds:datastoreItem xmlns:ds="http://schemas.openxmlformats.org/officeDocument/2006/customXml" ds:itemID="{4BF1A69E-60FA-4F89-ABAE-9F6B33F988A3}">
+<ds:datastoreItem xmlns:ds="http://schemas.openxmlformats.org/officeDocument/2006/customXml" ds:itemID="{30E92937-4041-4654-8602-F4D22994684B}">
   <ds:schemaRefs>
     <ds:schemaRef ds:uri="http://schemas.openxmlformats.org/officeDocument/2006/bibliography"/>
   </ds:schemaRefs>

</xml_diff>